<commit_message>
Added the code for plantUML and edit main document.
</commit_message>
<xml_diff>
--- a/srs_template.docx
+++ b/srs_template.docx
@@ -2319,47 +2319,159 @@
           <w:rFonts w:ascii="Arial" w:eastAsia="Arial" w:hAnsi="Arial" w:cs="Arial"/>
           <w:sz w:val="22"/>
         </w:rPr>
-        <w:t xml:space="preserve">The product will have a main landing page detailing what the product is and how to use it. There will be links from the landing page to the other functionality of the products. The product will maintain user uploaded data for the animals. </w:t>
+        <w:t xml:space="preserve">The product will have a main landing page detailing what the product is and how to use it. There will be links from the landing page to the other functionality of the products. </w:t>
       </w:r>
       <w:r>
         <w:rPr>
           <w:rFonts w:ascii="Arial" w:eastAsia="Arial" w:hAnsi="Arial" w:cs="Arial"/>
           <w:sz w:val="22"/>
         </w:rPr>
-        <w:t xml:space="preserve">The user should be able to search for specific characteristics or name of the animals and have that displayed to them. </w:t>
+        <w:t>The user uploaded data for animals will be maintained.</w:t>
       </w:r>
       <w:r>
         <w:rPr>
           <w:rFonts w:ascii="Arial" w:eastAsia="Arial" w:hAnsi="Arial" w:cs="Arial"/>
           <w:sz w:val="22"/>
         </w:rPr>
-        <w:t>The user should be able to specify the name, description and add a picture to the animal. There is a page that will allow the user to remove the animal from the database if the user wants. There is also a page where the user can share the animal that they have uploaded with everyone. There is also a page where the user can comment on other people’s animals. There is a page where the user can feed their animals and if the user feeds the animal enough time they get an icon. There is a page where the user can play with the animals and the picture of animal will give out randomly selected words of encouragement out of a pool of them.</w:t>
-      </w:r>
-    </w:p>
-    <w:p>
-      <w:pPr>
-        <w:spacing w:line="240" w:lineRule="auto"/>
-        <w:jc w:val="both"/>
+        <w:t xml:space="preserve"> </w:t>
+      </w:r>
+      <w:r>
         <w:rPr>
           <w:rFonts w:ascii="Arial" w:eastAsia="Arial" w:hAnsi="Arial" w:cs="Arial"/>
           <w:sz w:val="22"/>
         </w:rPr>
-      </w:pPr>
-    </w:p>
-    <w:p>
-      <w:pPr>
-        <w:spacing w:line="240" w:lineRule="auto"/>
-        <w:jc w:val="both"/>
-        <w:rPr>
-          <w:rFonts w:ascii="Arial" w:eastAsia="Arial" w:hAnsi="Arial" w:cs="Arial"/>
-        </w:rPr>
-      </w:pPr>
+        <w:t xml:space="preserve">The user should be able to search for specific characteristics or name of the animals and have that displayed to them. </w:t>
+      </w:r>
       <w:r>
         <w:rPr>
           <w:rFonts w:ascii="Arial" w:eastAsia="Arial" w:hAnsi="Arial" w:cs="Arial"/>
           <w:sz w:val="22"/>
         </w:rPr>
-        <w:t>The benefit of the product is just something for fun that users can do since it has some kind of game elements. People who like animals can socialize here.</w:t>
+        <w:t>The user should</w:t>
+      </w:r>
+      <w:r>
+        <w:rPr>
+          <w:rFonts w:ascii="Arial" w:eastAsia="Arial" w:hAnsi="Arial" w:cs="Arial"/>
+          <w:sz w:val="22"/>
+        </w:rPr>
+        <w:t xml:space="preserve"> also</w:t>
+      </w:r>
+      <w:r>
+        <w:rPr>
+          <w:rFonts w:ascii="Arial" w:eastAsia="Arial" w:hAnsi="Arial" w:cs="Arial"/>
+          <w:sz w:val="22"/>
+        </w:rPr>
+        <w:t xml:space="preserve"> be able to specify the name, description and add a picture to the animal. </w:t>
+      </w:r>
+      <w:r>
+        <w:rPr>
+          <w:rFonts w:ascii="Arial" w:eastAsia="Arial" w:hAnsi="Arial" w:cs="Arial"/>
+          <w:sz w:val="22"/>
+        </w:rPr>
+        <w:t>The user should also be allowed to remove the animal from the database if they want</w:t>
+      </w:r>
+      <w:r>
+        <w:rPr>
+          <w:rFonts w:ascii="Arial" w:eastAsia="Arial" w:hAnsi="Arial" w:cs="Arial"/>
+          <w:sz w:val="22"/>
+        </w:rPr>
+        <w:t xml:space="preserve">. </w:t>
+      </w:r>
+      <w:r>
+        <w:rPr>
+          <w:rFonts w:ascii="Arial" w:eastAsia="Arial" w:hAnsi="Arial" w:cs="Arial"/>
+          <w:sz w:val="22"/>
+        </w:rPr>
+        <w:t>The option to share the animal the user has uploaded with everyone should also be included along with the ability to comment on the animals that was shared</w:t>
+      </w:r>
+      <w:r>
+        <w:rPr>
+          <w:rFonts w:ascii="Arial" w:eastAsia="Arial" w:hAnsi="Arial" w:cs="Arial"/>
+          <w:sz w:val="22"/>
+        </w:rPr>
+        <w:t xml:space="preserve">. </w:t>
+      </w:r>
+      <w:r>
+        <w:rPr>
+          <w:rFonts w:ascii="Arial" w:eastAsia="Arial" w:hAnsi="Arial" w:cs="Arial"/>
+          <w:sz w:val="22"/>
+        </w:rPr>
+        <w:t>If possible, there will be</w:t>
+      </w:r>
+      <w:r>
+        <w:rPr>
+          <w:rFonts w:ascii="Arial" w:eastAsia="Arial" w:hAnsi="Arial" w:cs="Arial"/>
+          <w:sz w:val="22"/>
+        </w:rPr>
+        <w:t xml:space="preserve"> a page where the user can feed their animals and if the user feeds the animal enough </w:t>
+      </w:r>
+      <w:r>
+        <w:rPr>
+          <w:rFonts w:ascii="Arial" w:eastAsia="Arial" w:hAnsi="Arial" w:cs="Arial"/>
+          <w:sz w:val="22"/>
+        </w:rPr>
+        <w:t>time,</w:t>
+      </w:r>
+      <w:r>
+        <w:rPr>
+          <w:rFonts w:ascii="Arial" w:eastAsia="Arial" w:hAnsi="Arial" w:cs="Arial"/>
+          <w:sz w:val="22"/>
+        </w:rPr>
+        <w:t xml:space="preserve"> they get an icon. </w:t>
+      </w:r>
+      <w:r>
+        <w:rPr>
+          <w:rFonts w:ascii="Arial" w:eastAsia="Arial" w:hAnsi="Arial" w:cs="Arial"/>
+          <w:sz w:val="22"/>
+        </w:rPr>
+        <w:t>Another possibility</w:t>
+      </w:r>
+      <w:r>
+        <w:rPr>
+          <w:rFonts w:ascii="Arial" w:eastAsia="Arial" w:hAnsi="Arial" w:cs="Arial"/>
+          <w:sz w:val="22"/>
+        </w:rPr>
+        <w:t xml:space="preserve"> is a page where the user can play with the animals and the picture of animal will give out randomly selected words of encouragement out of a pool of them.</w:t>
+      </w:r>
+    </w:p>
+    <w:p>
+      <w:pPr>
+        <w:spacing w:line="240" w:lineRule="auto"/>
+        <w:jc w:val="both"/>
+        <w:rPr>
+          <w:rFonts w:ascii="Arial" w:eastAsia="Arial" w:hAnsi="Arial" w:cs="Arial"/>
+          <w:sz w:val="22"/>
+        </w:rPr>
+      </w:pPr>
+    </w:p>
+    <w:p>
+      <w:pPr>
+        <w:spacing w:line="240" w:lineRule="auto"/>
+        <w:jc w:val="both"/>
+        <w:rPr>
+          <w:rFonts w:ascii="Arial" w:eastAsia="Arial" w:hAnsi="Arial" w:cs="Arial"/>
+        </w:rPr>
+      </w:pPr>
+      <w:r>
+        <w:rPr>
+          <w:rFonts w:ascii="Arial" w:eastAsia="Arial" w:hAnsi="Arial" w:cs="Arial"/>
+          <w:sz w:val="22"/>
+        </w:rPr>
+        <w:t xml:space="preserve">The benefit of the product is just something for fun that users can do since it has </w:t>
+      </w:r>
+      <w:r>
+        <w:rPr>
+          <w:rFonts w:ascii="Arial" w:eastAsia="Arial" w:hAnsi="Arial" w:cs="Arial"/>
+          <w:sz w:val="22"/>
+        </w:rPr>
+        <w:t>game</w:t>
+      </w:r>
+      <w:r>
+        <w:rPr>
+          <w:rFonts w:ascii="Arial" w:eastAsia="Arial" w:hAnsi="Arial" w:cs="Arial"/>
+          <w:sz w:val="22"/>
+        </w:rPr>
+        <w:t xml:space="preserve"> elements. People who like animals can socialize here.</w:t>
       </w:r>
     </w:p>
     <w:p>
@@ -3067,6 +3179,36 @@
     </w:p>
     <w:p>
       <w:pPr>
+        <w:pStyle w:val="template"/>
+        <w:jc w:val="both"/>
+      </w:pPr>
+    </w:p>
+    <w:p>
+      <w:pPr>
+        <w:pStyle w:val="template"/>
+        <w:jc w:val="both"/>
+        <w:rPr>
+          <w:i w:val="0"/>
+          <w:iCs w:val="0"/>
+        </w:rPr>
+      </w:pPr>
+      <w:r>
+        <w:rPr>
+          <w:i w:val="0"/>
+          <w:iCs w:val="0"/>
+        </w:rPr>
+        <w:t xml:space="preserve">This product will be self a self-contained </w:t>
+      </w:r>
+      <w:r>
+        <w:rPr>
+          <w:i w:val="0"/>
+          <w:iCs w:val="0"/>
+        </w:rPr>
+        <w:t>product that does extend or use another product. The user will log in to be able to interact with it and the product will maintain and manipulate data that the user has added.</w:t>
+      </w:r>
+    </w:p>
+    <w:p>
+      <w:pPr>
         <w:pStyle w:val="Heading2"/>
         <w:numPr>
           <w:ilvl w:val="1"/>
@@ -3082,6 +3224,7 @@
         <w:rPr>
           <w:rFonts w:ascii="Arial" w:hAnsi="Arial"/>
         </w:rPr>
+        <w:lastRenderedPageBreak/>
         <w:t xml:space="preserve">Product </w:t>
       </w:r>
       <w:bookmarkEnd w:id="33"/>
@@ -3115,14 +3258,7 @@
         <w:rPr>
           <w:color w:val="0000FF"/>
         </w:rPr>
-        <w:t xml:space="preserve">Summarize the major functions the product must perform or must let the user perform. Details will be provided in Section 3, so only a high level summary is needed here. Organize the functions to </w:t>
-      </w:r>
-      <w:r>
-        <w:rPr>
-          <w:color w:val="0000FF"/>
-        </w:rPr>
-        <w:lastRenderedPageBreak/>
-        <w:t>make them understandable to any reader of the SRS. A picture of the major groups of related requirements and how they relate, such as a top level data flow diagram or object class diagram, will be effective.</w:t>
+        <w:t>Summarize the major functions the product must perform or must let the user perform. Details will be provided in Section 3, so only a high level summary is needed here. Organize the functions to make them understandable to any reader of the SRS. A picture of the major groups of related requirements and how they relate, such as a top level data flow diagram or object class diagram, will be effective.</w:t>
       </w:r>
     </w:p>
     <w:p>
@@ -3160,6 +3296,22 @@
       <w:r>
         <w:t>Provide a Data Flow Diagram of the system to show how these functions relate to each other. This is useful when there is a clear sequence for the functions being performed.&gt;</w:t>
       </w:r>
+    </w:p>
+    <w:p>
+      <w:pPr>
+        <w:pStyle w:val="template"/>
+        <w:jc w:val="both"/>
+      </w:pPr>
+    </w:p>
+    <w:p>
+      <w:pPr>
+        <w:pStyle w:val="template"/>
+        <w:jc w:val="both"/>
+        <w:rPr>
+          <w:i w:val="0"/>
+          <w:iCs w:val="0"/>
+        </w:rPr>
+      </w:pPr>
     </w:p>
     <w:p>
       <w:pPr>
@@ -3175,6 +3327,43 @@
       <w:bookmarkStart w:id="35" w:name="_Toc439994676"/>
       <w:bookmarkStart w:id="36" w:name="_Toc113291699"/>
       <w:r>
+        <w:drawing>
+          <wp:inline distT="0" distB="0" distL="0" distR="0" wp14:anchorId="51D873EB" wp14:editId="1E54142D">
+            <wp:extent cx="6126480" cy="1483995"/>
+            <wp:effectExtent l="0" t="0" r="7620" b="1905"/>
+            <wp:docPr id="4" name="Picture 4"/>
+            <wp:cNvGraphicFramePr>
+              <a:graphicFrameLocks xmlns:a="http://schemas.openxmlformats.org/drawingml/2006/main" noChangeAspect="1"/>
+            </wp:cNvGraphicFramePr>
+            <a:graphic xmlns:a="http://schemas.openxmlformats.org/drawingml/2006/main">
+              <a:graphicData uri="http://schemas.openxmlformats.org/drawingml/2006/picture">
+                <pic:pic xmlns:pic="http://schemas.openxmlformats.org/drawingml/2006/picture">
+                  <pic:nvPicPr>
+                    <pic:cNvPr id="1" name=""/>
+                    <pic:cNvPicPr/>
+                  </pic:nvPicPr>
+                  <pic:blipFill>
+                    <a:blip r:embed="rId12"/>
+                    <a:stretch>
+                      <a:fillRect/>
+                    </a:stretch>
+                  </pic:blipFill>
+                  <pic:spPr>
+                    <a:xfrm>
+                      <a:off x="0" y="0"/>
+                      <a:ext cx="6126480" cy="1483995"/>
+                    </a:xfrm>
+                    <a:prstGeom prst="rect">
+                      <a:avLst/>
+                    </a:prstGeom>
+                  </pic:spPr>
+                </pic:pic>
+              </a:graphicData>
+            </a:graphic>
+          </wp:inline>
+        </w:drawing>
+      </w:r>
+      <w:r>
         <w:rPr>
           <w:rFonts w:ascii="Arial" w:hAnsi="Arial"/>
         </w:rPr>
@@ -3314,7 +3503,14 @@
         <w:rPr>
           <w:color w:val="0000FF"/>
         </w:rPr>
-        <w:t>Describe any items or issues that will limit the options available to the developers. These might include: hardware limitations (timing requirements, memory requirements); interfaces to other applications; specific technologies, tools, and databases to be used; parallel operations; language requirements; communications protocols; security considerations; design conventions or programming standards (for example, if the customer’s organization will be responsible for maintaining the delivered software).</w:t>
+        <w:t xml:space="preserve">Describe any items or issues that will limit the options available to the developers. These might include: hardware limitations (timing requirements, memory requirements); interfaces to other applications; specific technologies, tools, and databases to be used; parallel operations; language requirements; communications protocols; security considerations; design conventions or </w:t>
+      </w:r>
+      <w:r>
+        <w:rPr>
+          <w:color w:val="0000FF"/>
+        </w:rPr>
+        <w:lastRenderedPageBreak/>
+        <w:t>programming standards (for example, if the customer’s organization will be responsible for maintaining the delivered software).</w:t>
       </w:r>
     </w:p>
     <w:p>
@@ -3392,7 +3588,6 @@
         <w:rPr>
           <w:rFonts w:ascii="Arial" w:hAnsi="Arial"/>
         </w:rPr>
-        <w:lastRenderedPageBreak/>
         <w:t>Assumptions and Dependencies</w:t>
       </w:r>
       <w:bookmarkEnd w:id="43"/>
@@ -3557,6 +3752,7 @@
           <w:rFonts w:ascii="Arial" w:hAnsi="Arial"/>
           <w:color w:val="FFFFFF"/>
         </w:rPr>
+        <w:lastRenderedPageBreak/>
         <w:t>Specific Requirements</w:t>
       </w:r>
       <w:bookmarkEnd w:id="45"/>
@@ -3653,7 +3849,6 @@
         <w:jc w:val="both"/>
       </w:pPr>
       <w:r>
-        <w:lastRenderedPageBreak/>
         <w:t>&lt;</w:t>
       </w:r>
       <w:r>
@@ -3707,21 +3902,7 @@
         <w:rPr>
           <w:color w:val="0000FF"/>
         </w:rPr>
-        <w:t xml:space="preserve">Describe the connections between this product and other specific software components (name and version), including databases, operating systems (Windows? Linux? </w:t>
-      </w:r>
-      <w:proofErr w:type="spellStart"/>
-      <w:r>
-        <w:rPr>
-          <w:color w:val="0000FF"/>
-        </w:rPr>
-        <w:t>Etc</w:t>
-      </w:r>
-      <w:proofErr w:type="spellEnd"/>
-      <w:r>
-        <w:rPr>
-          <w:color w:val="0000FF"/>
-        </w:rPr>
-        <w:t>…), tools, libraries, and integrated commercial components. Identify the data items or messages coming into the system and going out and describe the purpose of each. Describe the services needed and the nature of communications. Identify data that will be shared across software components. If the data sharing mechanism must be implemented in a specific way (for example, use of a global data area in a multitasking operating system), specify this as an implementation constraint.</w:t>
+        <w:t>Describe the connections between this product and other specific software components (name and version), including databases, operating systems (Windows? Linux? Etc…), tools, libraries, and integrated commercial components. Identify the data items or messages coming into the system and going out and describe the purpose of each. Describe the services needed and the nature of communications. Identify data that will be shared across software components. If the data sharing mechanism must be implemented in a specific way (for example, use of a global data area in a multitasking operating system), specify this as an implementation constraint.</w:t>
       </w:r>
       <w:r>
         <w:t xml:space="preserve"> </w:t>
@@ -3918,7 +4099,6 @@
         <w:jc w:val="both"/>
       </w:pPr>
       <w:r>
-        <w:lastRenderedPageBreak/>
         <w:t>&lt;</w:t>
       </w:r>
       <w:r>
@@ -3989,6 +4169,7 @@
           <w:rFonts w:ascii="Arial" w:hAnsi="Arial"/>
           <w:color w:val="FFFFFF"/>
         </w:rPr>
+        <w:lastRenderedPageBreak/>
         <w:t>Other Non-functional Requirements</w:t>
       </w:r>
       <w:bookmarkEnd w:id="53"/>
@@ -4039,15 +4220,7 @@
         <w:jc w:val="both"/>
       </w:pPr>
       <w:r>
-        <w:t xml:space="preserve">TODO: Provide relevant performance requirements based on the information you collected from the client. For example you can say “1. Any transaction will not take more than 10 seconds, </w:t>
-      </w:r>
-      <w:proofErr w:type="spellStart"/>
-      <w:r>
-        <w:t>etc</w:t>
-      </w:r>
-      <w:proofErr w:type="spellEnd"/>
-      <w:r>
-        <w:t>…&gt;</w:t>
+        <w:t>TODO: Provide relevant performance requirements based on the information you collected from the client. For example you can say “1. Any transaction will not take more than 10 seconds, etc…&gt;</w:t>
       </w:r>
     </w:p>
     <w:p>
@@ -4128,7 +4301,6 @@
         <w:jc w:val="both"/>
       </w:pPr>
       <w:r>
-        <w:lastRenderedPageBreak/>
         <w:t>Describe briefly what level of security is expected from this product by your client and provide a bulleted (or numbered) list of the major security requirements.&gt;</w:t>
       </w:r>
     </w:p>
@@ -4184,15 +4356,7 @@
         <w:jc w:val="both"/>
       </w:pPr>
       <w:r>
-        <w:t xml:space="preserve">TODO: Use subsections (e.g., 4.3.1 Reliability, 4.3.2 Portability, </w:t>
-      </w:r>
-      <w:proofErr w:type="spellStart"/>
-      <w:r>
-        <w:t>etc</w:t>
-      </w:r>
-      <w:proofErr w:type="spellEnd"/>
-      <w:r>
-        <w:t>…) provide requirements related to the different software quality attributes. Base the information you include in these subsections on the material you have learned in the class. Make sure, that you do not just write “This software shall be maintainable…” Indicate how you plan to achieve it, etc.&gt;</w:t>
+        <w:t>TODO: Use subsections (e.g., 4.3.1 Reliability, 4.3.2 Portability, etc…) provide requirements related to the different software quality attributes. Base the information you include in these subsections on the material you have learned in the class. Make sure, that you do not just write “This software shall be maintainable…” Indicate how you plan to achieve it, etc.&gt;</w:t>
       </w:r>
     </w:p>
     <w:p>
@@ -4250,6 +4414,7 @@
           <w:rFonts w:ascii="Arial" w:hAnsi="Arial"/>
           <w:color w:val="FFFFFF"/>
         </w:rPr>
+        <w:lastRenderedPageBreak/>
         <w:t>Other Requirements</w:t>
       </w:r>
       <w:bookmarkEnd w:id="60"/>
@@ -4530,6 +4695,7 @@
           <w:rFonts w:ascii="Arial" w:hAnsi="Arial"/>
           <w:color w:val="FFFFFF"/>
         </w:rPr>
+        <w:lastRenderedPageBreak/>
         <w:t>Appendix A – Data Dictionary</w:t>
       </w:r>
       <w:bookmarkEnd w:id="63"/>
@@ -4629,6 +4795,7 @@
           <w:rFonts w:ascii="Arial" w:hAnsi="Arial"/>
           <w:color w:val="FFFFFF"/>
         </w:rPr>
+        <w:lastRenderedPageBreak/>
         <w:t>Appendix B</w:t>
       </w:r>
       <w:bookmarkEnd w:id="64"/>
@@ -4651,8 +4818,8 @@
       </w:r>
     </w:p>
     <w:sectPr>
-      <w:headerReference w:type="default" r:id="rId12"/>
-      <w:footerReference w:type="default" r:id="rId13"/>
+      <w:headerReference w:type="default" r:id="rId13"/>
+      <w:footerReference w:type="default" r:id="rId14"/>
       <w:pgSz w:w="12240" w:h="15840"/>
       <w:pgMar w:top="1440" w:right="1296" w:bottom="1440" w:left="1296" w:header="720" w:footer="720" w:gutter="0"/>
       <w:pgNumType w:start="1"/>
@@ -4785,13 +4952,8 @@
       <w:fldChar w:fldCharType="separate"/>
     </w:r>
     <w:r>
-      <w:t>ii</w:t>
+      <w:t>iii</w:t>
     </w:r>
-    <w:proofErr w:type="spellStart"/>
-    <w:r>
-      <w:t>i</w:t>
-    </w:r>
-    <w:proofErr w:type="spellEnd"/>
     <w:r>
       <w:fldChar w:fldCharType="end"/>
     </w:r>
@@ -4838,13 +5000,8 @@
       <w:fldChar w:fldCharType="separate"/>
     </w:r>
     <w:r>
-      <w:t>ii</w:t>
+      <w:t>iii</w:t>
     </w:r>
-    <w:proofErr w:type="spellStart"/>
-    <w:r>
-      <w:t>i</w:t>
-    </w:r>
-    <w:proofErr w:type="spellEnd"/>
     <w:r>
       <w:fldChar w:fldCharType="end"/>
     </w:r>

</xml_diff>

<commit_message>
Added a few edits.
</commit_message>
<xml_diff>
--- a/srs_template.docx
+++ b/srs_template.docx
@@ -352,16 +352,8 @@
               <w:rPr>
                 <w:sz w:val="22"/>
               </w:rPr>
-              <w:t xml:space="preserve">Yevgeniy </w:t>
+              <w:t>Yevgeniy Diriyenko</w:t>
             </w:r>
-            <w:proofErr w:type="spellStart"/>
-            <w:r>
-              <w:rPr>
-                <w:sz w:val="22"/>
-              </w:rPr>
-              <w:t>Diriyenko</w:t>
-            </w:r>
-            <w:proofErr w:type="spellEnd"/>
           </w:p>
         </w:tc>
         <w:tc>
@@ -425,16 +417,8 @@
               <w:rPr>
                 <w:sz w:val="22"/>
               </w:rPr>
-              <w:t xml:space="preserve">Seth </w:t>
+              <w:t>Seth Lanante</w:t>
             </w:r>
-            <w:proofErr w:type="spellStart"/>
-            <w:r>
-              <w:rPr>
-                <w:sz w:val="22"/>
-              </w:rPr>
-              <w:t>Lanante</w:t>
-            </w:r>
-            <w:proofErr w:type="spellEnd"/>
           </w:p>
         </w:tc>
         <w:tc>
@@ -1954,7 +1938,7 @@
               <w:suppressAutoHyphens/>
             </w:pPr>
             <w:r>
-              <w:t>Rough Draft 1.0</w:t>
+              <w:t>1.0</w:t>
             </w:r>
           </w:p>
         </w:tc>
@@ -1990,26 +1974,16 @@
               <w:pStyle w:val="Table-Text"/>
             </w:pPr>
             <w:r>
-              <w:t xml:space="preserve">Yevgeniy </w:t>
+              <w:t>Yevgeniy Diriyenko</w:t>
             </w:r>
-            <w:proofErr w:type="spellStart"/>
-            <w:r>
-              <w:t>Diriyenko</w:t>
-            </w:r>
-            <w:proofErr w:type="spellEnd"/>
           </w:p>
           <w:p>
             <w:pPr>
               <w:pStyle w:val="Table-Text"/>
             </w:pPr>
             <w:r>
-              <w:t xml:space="preserve">Seth </w:t>
+              <w:t>Seth Lanante</w:t>
             </w:r>
-            <w:proofErr w:type="spellStart"/>
-            <w:r>
-              <w:t>Lanante</w:t>
-            </w:r>
-            <w:proofErr w:type="spellEnd"/>
           </w:p>
         </w:tc>
         <w:tc>
@@ -5020,6 +4994,16 @@
     </w:p>
     <w:p>
       <w:pPr>
+        <w:pStyle w:val="template"/>
+      </w:pPr>
+    </w:p>
+    <w:p>
+      <w:pPr>
+        <w:pStyle w:val="template"/>
+      </w:pPr>
+    </w:p>
+    <w:p>
+      <w:pPr>
         <w:pStyle w:val="Heading1"/>
         <w:numPr>
           <w:ilvl w:val="0"/>
@@ -5054,44 +5038,24 @@
     <w:p>
       <w:pPr>
         <w:pStyle w:val="template"/>
-        <w:jc w:val="both"/>
-      </w:pPr>
-      <w:r>
-        <w:t xml:space="preserve">&lt;This section is </w:t>
-      </w:r>
-      <w:r>
-        <w:rPr>
-          <w:b/>
-          <w:u w:val="single"/>
-        </w:rPr>
-        <w:t>Optional</w:t>
-      </w:r>
-      <w:r>
-        <w:rPr>
-          <w:b/>
-        </w:rPr>
-        <w:t xml:space="preserve">. </w:t>
-      </w:r>
-      <w:r>
-        <w:rPr>
-          <w:color w:val="0000FF"/>
-        </w:rPr>
-        <w:t>Define any other requirements not covered elsewhere in the SRS. This might include database requirements, internationalization requirements, legal requirements, reuse objectives for the project, and so on. Add any new sections that are pertinent to the project.</w:t>
-      </w:r>
-      <w:r>
-        <w:t>&gt;</w:t>
-      </w:r>
+      </w:pPr>
       <w:bookmarkStart w:id="57" w:name="_Toc439994696"/>
     </w:p>
     <w:p>
       <w:pPr>
         <w:pStyle w:val="template"/>
-      </w:pPr>
-    </w:p>
-    <w:p>
-      <w:pPr>
-        <w:pStyle w:val="template"/>
-      </w:pPr>
+        <w:rPr>
+          <w:i w:val="0"/>
+          <w:iCs w:val="0"/>
+        </w:rPr>
+      </w:pPr>
+      <w:r>
+        <w:rPr>
+          <w:i w:val="0"/>
+          <w:iCs w:val="0"/>
+        </w:rPr>
+        <w:t>Don’t have any other requirements.</w:t>
+      </w:r>
     </w:p>
     <w:p>
       <w:pPr>

</xml_diff>

<commit_message>
Deleted unneeded word in section 1.5
</commit_message>
<xml_diff>
--- a/srs_template.docx
+++ b/srs_template.docx
@@ -297,8 +297,6 @@
                 <w:sz w:val="22"/>
               </w:rPr>
             </w:pPr>
-            <w:bookmarkStart w:id="0" w:name="_GoBack"/>
-            <w:bookmarkEnd w:id="0"/>
             <w:r>
               <w:rPr>
                 <w:rFonts w:eastAsia="Arial"/>
@@ -672,21 +670,21 @@
       </w:tr>
     </w:tbl>
     <w:p>
-      <w:bookmarkStart w:id="1" w:name="_Toc344877432"/>
-      <w:bookmarkStart w:id="2" w:name="_Toc344879822"/>
-      <w:bookmarkStart w:id="3" w:name="_Toc346508722"/>
-      <w:bookmarkStart w:id="4" w:name="_Toc346508952"/>
-      <w:bookmarkStart w:id="5" w:name="_Toc346509227"/>
-      <w:bookmarkStart w:id="6" w:name="_Toc107858829"/>
-      <w:bookmarkStart w:id="7" w:name="_Toc108287587"/>
-      <w:bookmarkStart w:id="8" w:name="_Toc111014886"/>
-      <w:bookmarkStart w:id="9" w:name="_Toc111117822"/>
-      <w:bookmarkStart w:id="10" w:name="_Toc113291685"/>
+      <w:bookmarkStart w:id="0" w:name="_Toc344877432"/>
+      <w:bookmarkStart w:id="1" w:name="_Toc344879822"/>
+      <w:bookmarkStart w:id="2" w:name="_Toc346508722"/>
+      <w:bookmarkStart w:id="3" w:name="_Toc346508952"/>
+      <w:bookmarkStart w:id="4" w:name="_Toc346509227"/>
+      <w:bookmarkStart w:id="5" w:name="_Toc107858829"/>
+      <w:bookmarkStart w:id="6" w:name="_Toc108287587"/>
+      <w:bookmarkStart w:id="7" w:name="_Toc111014886"/>
+      <w:bookmarkStart w:id="8" w:name="_Toc111117822"/>
+      <w:bookmarkStart w:id="9" w:name="_Toc113291685"/>
+      <w:bookmarkEnd w:id="0"/>
       <w:bookmarkEnd w:id="1"/>
       <w:bookmarkEnd w:id="2"/>
       <w:bookmarkEnd w:id="3"/>
       <w:bookmarkEnd w:id="4"/>
-      <w:bookmarkEnd w:id="5"/>
       <w:r>
         <w:rPr>
           <w:rFonts w:ascii="Arial" w:hAnsi="Arial"/>
@@ -695,11 +693,11 @@
         <w:lastRenderedPageBreak/>
         <w:t>Content</w:t>
       </w:r>
+      <w:bookmarkEnd w:id="5"/>
       <w:bookmarkEnd w:id="6"/>
       <w:bookmarkEnd w:id="7"/>
       <w:bookmarkEnd w:id="8"/>
       <w:bookmarkEnd w:id="9"/>
-      <w:bookmarkEnd w:id="10"/>
     </w:p>
     <w:p>
       <w:pPr>
@@ -1749,7 +1747,7 @@
           <w:color w:val="FFFFFF"/>
         </w:rPr>
       </w:pPr>
-      <w:bookmarkStart w:id="11" w:name="_Toc113291686"/>
+      <w:bookmarkStart w:id="10" w:name="_Toc113291686"/>
       <w:r>
         <w:rPr>
           <w:rFonts w:ascii="Arial" w:hAnsi="Arial"/>
@@ -1758,7 +1756,7 @@
         <w:lastRenderedPageBreak/>
         <w:t>Revisions</w:t>
       </w:r>
-      <w:bookmarkEnd w:id="11"/>
+      <w:bookmarkEnd w:id="10"/>
     </w:p>
     <w:tbl>
       <w:tblPr>
@@ -2049,8 +2047,8 @@
           <w:color w:val="FFFFFF"/>
         </w:rPr>
       </w:pPr>
-      <w:bookmarkStart w:id="12" w:name="_Toc439994665"/>
-      <w:bookmarkStart w:id="13" w:name="_Toc113291689"/>
+      <w:bookmarkStart w:id="11" w:name="_Toc439994665"/>
+      <w:bookmarkStart w:id="12" w:name="_Toc113291689"/>
       <w:r>
         <w:rPr>
           <w:rFonts w:ascii="Arial" w:hAnsi="Arial"/>
@@ -2059,8 +2057,8 @@
         <w:lastRenderedPageBreak/>
         <w:t>Introduction</w:t>
       </w:r>
+      <w:bookmarkEnd w:id="11"/>
       <w:bookmarkEnd w:id="12"/>
-      <w:bookmarkEnd w:id="13"/>
     </w:p>
     <w:p>
       <w:pPr>
@@ -2073,16 +2071,16 @@
           <w:rFonts w:ascii="Arial" w:hAnsi="Arial"/>
         </w:rPr>
       </w:pPr>
-      <w:bookmarkStart w:id="14" w:name="_Toc439994667"/>
-      <w:bookmarkStart w:id="15" w:name="_Toc113291690"/>
+      <w:bookmarkStart w:id="13" w:name="_Toc439994667"/>
+      <w:bookmarkStart w:id="14" w:name="_Toc113291690"/>
       <w:r>
         <w:rPr>
           <w:rFonts w:ascii="Arial" w:hAnsi="Arial"/>
         </w:rPr>
         <w:t>Document Purpose</w:t>
       </w:r>
+      <w:bookmarkEnd w:id="13"/>
       <w:bookmarkEnd w:id="14"/>
-      <w:bookmarkEnd w:id="15"/>
       <w:r>
         <w:rPr>
           <w:rFonts w:ascii="Arial" w:hAnsi="Arial"/>
@@ -2137,16 +2135,16 @@
           <w:rFonts w:ascii="Arial" w:hAnsi="Arial"/>
         </w:rPr>
       </w:pPr>
-      <w:bookmarkStart w:id="16" w:name="_Toc439994670"/>
-      <w:bookmarkStart w:id="17" w:name="_Toc113291691"/>
+      <w:bookmarkStart w:id="15" w:name="_Toc439994670"/>
+      <w:bookmarkStart w:id="16" w:name="_Toc113291691"/>
       <w:r>
         <w:rPr>
           <w:rFonts w:ascii="Arial" w:hAnsi="Arial"/>
         </w:rPr>
         <w:t>Product Scope</w:t>
       </w:r>
+      <w:bookmarkEnd w:id="15"/>
       <w:bookmarkEnd w:id="16"/>
-      <w:bookmarkEnd w:id="17"/>
     </w:p>
     <w:p>
       <w:pPr>
@@ -2246,22 +2244,22 @@
           <w:rFonts w:ascii="Arial" w:hAnsi="Arial"/>
         </w:rPr>
       </w:pPr>
-      <w:bookmarkStart w:id="18" w:name="_Toc439994669"/>
-      <w:bookmarkStart w:id="19" w:name="_Toc113291692"/>
+      <w:bookmarkStart w:id="17" w:name="_Toc439994669"/>
+      <w:bookmarkStart w:id="18" w:name="_Toc113291692"/>
       <w:r>
         <w:rPr>
           <w:rFonts w:ascii="Arial" w:hAnsi="Arial"/>
         </w:rPr>
         <w:t xml:space="preserve">Intended Audience and </w:t>
       </w:r>
+      <w:bookmarkEnd w:id="17"/>
+      <w:r>
+        <w:rPr>
+          <w:rFonts w:ascii="Arial" w:hAnsi="Arial"/>
+        </w:rPr>
+        <w:t>Document Overview</w:t>
+      </w:r>
       <w:bookmarkEnd w:id="18"/>
-      <w:r>
-        <w:rPr>
-          <w:rFonts w:ascii="Arial" w:hAnsi="Arial"/>
-        </w:rPr>
-        <w:t>Document Overview</w:t>
-      </w:r>
-      <w:bookmarkEnd w:id="19"/>
     </w:p>
     <w:p>
       <w:pPr>
@@ -2400,14 +2398,14 @@
           <w:rFonts w:ascii="Arial" w:hAnsi="Arial"/>
         </w:rPr>
       </w:pPr>
-      <w:bookmarkStart w:id="20" w:name="_Toc113291693"/>
+      <w:bookmarkStart w:id="19" w:name="_Toc113291693"/>
       <w:r>
         <w:rPr>
           <w:rFonts w:ascii="Arial" w:hAnsi="Arial"/>
         </w:rPr>
         <w:t>Definitions, Acronyms and Abbreviations</w:t>
       </w:r>
-      <w:bookmarkEnd w:id="20"/>
+      <w:bookmarkEnd w:id="19"/>
     </w:p>
     <w:tbl>
       <w:tblPr>
@@ -2694,32 +2692,41 @@
           <w:rFonts w:ascii="Arial" w:hAnsi="Arial"/>
         </w:rPr>
       </w:pPr>
-      <w:bookmarkStart w:id="21" w:name="_Toc113291694"/>
-      <w:bookmarkStart w:id="22" w:name="_Toc439994668"/>
+      <w:bookmarkStart w:id="20" w:name="_Toc113291694"/>
+      <w:bookmarkStart w:id="21" w:name="_Toc439994668"/>
       <w:r>
         <w:rPr>
           <w:rFonts w:ascii="Arial" w:hAnsi="Arial"/>
         </w:rPr>
         <w:t>Document Conventions</w:t>
       </w:r>
+      <w:bookmarkEnd w:id="20"/>
       <w:bookmarkEnd w:id="21"/>
+    </w:p>
+    <w:p>
+      <w:pPr>
+        <w:pStyle w:val="template"/>
+        <w:jc w:val="both"/>
+        <w:rPr>
+          <w:i w:val="0"/>
+          <w:iCs w:val="0"/>
+        </w:rPr>
+      </w:pPr>
+      <w:r>
+        <w:rPr>
+          <w:i w:val="0"/>
+          <w:iCs w:val="0"/>
+        </w:rPr>
+        <w:t>This document will follow the IEEE conventions. The font size will be Ariel size 11. Italics will be used for comments. The Document will be single space with a 1” margin. Section</w:t>
+      </w:r>
+      <w:bookmarkStart w:id="22" w:name="_GoBack"/>
       <w:bookmarkEnd w:id="22"/>
-    </w:p>
-    <w:p>
-      <w:pPr>
-        <w:pStyle w:val="template"/>
-        <w:jc w:val="both"/>
-        <w:rPr>
-          <w:i w:val="0"/>
-          <w:iCs w:val="0"/>
-        </w:rPr>
-      </w:pPr>
-      <w:r>
-        <w:rPr>
-          <w:i w:val="0"/>
-          <w:iCs w:val="0"/>
-        </w:rPr>
-        <w:t>This document will follow the IEEE conventions. The font size will be Ariel size 11. Italics will be used for comments. The Document will be single space with a 1” margin. Section will header will start with the section number and the section title. Subsection will be the section number followed by a period and subsection number and then a title.</w:t>
+      <w:r>
+        <w:rPr>
+          <w:i w:val="0"/>
+          <w:iCs w:val="0"/>
+        </w:rPr>
+        <w:t xml:space="preserve"> header will start with the section number and the section title. Subsection will be the section number followed by a period and subsection number and then a title.</w:t>
       </w:r>
     </w:p>
     <w:p>

</xml_diff>

<commit_message>
Final touch ups to the SRS document.
</commit_message>
<xml_diff>
--- a/srs_template.docx
+++ b/srs_template.docx
@@ -453,7 +453,7 @@
               <w:rPr>
                 <w:sz w:val="22"/>
               </w:rPr>
-              <w:t>&lt;student #&gt;</w:t>
+              <w:t>11458512</w:t>
             </w:r>
           </w:p>
         </w:tc>
@@ -678,6 +678,9 @@
       </w:tr>
     </w:tbl>
     <w:p>
+      <w:pPr>
+        <w:spacing w:line="240" w:lineRule="auto"/>
+      </w:pPr>
       <w:bookmarkStart w:id="0" w:name="_Toc344877432"/>
       <w:bookmarkStart w:id="1" w:name="_Toc344879822"/>
       <w:bookmarkStart w:id="2" w:name="_Toc346508722"/>
@@ -709,6 +712,7 @@
     </w:p>
     <w:p>
       <w:pPr>
+        <w:spacing w:line="240" w:lineRule="auto"/>
         <w:sectPr>
           <w:headerReference w:type="default" r:id="rId8"/>
           <w:footerReference w:type="default" r:id="rId9"/>
@@ -724,6 +728,7 @@
     </w:p>
     <w:p>
       <w:pPr>
+        <w:spacing w:line="240" w:lineRule="auto"/>
         <w:rPr>
           <w:rFonts w:ascii="Arial" w:hAnsi="Arial"/>
           <w:color w:val="FFFFFF"/>
@@ -756,7 +761,7 @@
               <w:right w:val="single" w:sz="4" w:space="4" w:color="000000"/>
             </w:pBdr>
             <w:shd w:val="clear" w:color="auto" w:fill="4C4C4C"/>
-            <w:spacing w:before="0"/>
+            <w:spacing w:before="0" w:line="240" w:lineRule="auto"/>
             <w:jc w:val="center"/>
           </w:pPr>
           <w:r>
@@ -771,6 +776,7 @@
         </w:p>
         <w:p>
           <w:pPr>
+            <w:spacing w:line="240" w:lineRule="auto"/>
             <w:sectPr>
               <w:type w:val="continuous"/>
               <w:pgSz w:w="12240" w:h="15840"/>
@@ -789,6 +795,7 @@
         <w:tabs>
           <w:tab w:val="right" w:leader="dot" w:pos="9350"/>
         </w:tabs>
+        <w:spacing w:line="240" w:lineRule="auto"/>
         <w:rPr>
           <w:b w:val="0"/>
           <w:caps w:val="0"/>
@@ -813,6 +820,7 @@
           <w:tab w:val="left" w:pos="480"/>
           <w:tab w:val="right" w:leader="dot" w:pos="9350"/>
         </w:tabs>
+        <w:spacing w:line="240" w:lineRule="auto"/>
         <w:rPr>
           <w:b w:val="0"/>
           <w:caps w:val="0"/>
@@ -851,6 +859,7 @@
           <w:tab w:val="left" w:pos="960"/>
           <w:tab w:val="right" w:leader="dot" w:pos="9350"/>
         </w:tabs>
+        <w:spacing w:line="240" w:lineRule="auto"/>
         <w:rPr>
           <w:smallCaps w:val="0"/>
           <w:sz w:val="24"/>
@@ -887,6 +896,7 @@
           <w:tab w:val="left" w:pos="960"/>
           <w:tab w:val="right" w:leader="dot" w:pos="9350"/>
         </w:tabs>
+        <w:spacing w:line="240" w:lineRule="auto"/>
         <w:rPr>
           <w:smallCaps w:val="0"/>
           <w:sz w:val="24"/>
@@ -923,6 +933,7 @@
           <w:tab w:val="left" w:pos="960"/>
           <w:tab w:val="right" w:leader="dot" w:pos="9350"/>
         </w:tabs>
+        <w:spacing w:line="240" w:lineRule="auto"/>
         <w:rPr>
           <w:smallCaps w:val="0"/>
           <w:sz w:val="24"/>
@@ -959,6 +970,7 @@
           <w:tab w:val="left" w:pos="960"/>
           <w:tab w:val="right" w:leader="dot" w:pos="9350"/>
         </w:tabs>
+        <w:spacing w:line="240" w:lineRule="auto"/>
         <w:rPr>
           <w:smallCaps w:val="0"/>
           <w:sz w:val="24"/>
@@ -995,6 +1007,7 @@
           <w:tab w:val="left" w:pos="960"/>
           <w:tab w:val="right" w:leader="dot" w:pos="9350"/>
         </w:tabs>
+        <w:spacing w:line="240" w:lineRule="auto"/>
         <w:rPr>
           <w:smallCaps w:val="0"/>
           <w:sz w:val="24"/>
@@ -1031,6 +1044,7 @@
           <w:tab w:val="left" w:pos="960"/>
           <w:tab w:val="right" w:leader="dot" w:pos="9350"/>
         </w:tabs>
+        <w:spacing w:line="240" w:lineRule="auto"/>
         <w:rPr>
           <w:smallCaps w:val="0"/>
           <w:sz w:val="24"/>
@@ -1067,6 +1081,7 @@
           <w:tab w:val="left" w:pos="480"/>
           <w:tab w:val="right" w:leader="dot" w:pos="9350"/>
         </w:tabs>
+        <w:spacing w:line="240" w:lineRule="auto"/>
         <w:rPr>
           <w:b w:val="0"/>
           <w:caps w:val="0"/>
@@ -1105,6 +1120,7 @@
           <w:tab w:val="left" w:pos="960"/>
           <w:tab w:val="right" w:leader="dot" w:pos="9350"/>
         </w:tabs>
+        <w:spacing w:line="240" w:lineRule="auto"/>
         <w:rPr>
           <w:smallCaps w:val="0"/>
           <w:sz w:val="24"/>
@@ -1141,6 +1157,7 @@
           <w:tab w:val="left" w:pos="960"/>
           <w:tab w:val="right" w:leader="dot" w:pos="9350"/>
         </w:tabs>
+        <w:spacing w:line="240" w:lineRule="auto"/>
         <w:rPr>
           <w:smallCaps w:val="0"/>
           <w:sz w:val="24"/>
@@ -1177,6 +1194,7 @@
           <w:tab w:val="left" w:pos="960"/>
           <w:tab w:val="right" w:leader="dot" w:pos="9350"/>
         </w:tabs>
+        <w:spacing w:line="240" w:lineRule="auto"/>
         <w:rPr>
           <w:smallCaps w:val="0"/>
           <w:sz w:val="24"/>
@@ -1213,6 +1231,7 @@
           <w:tab w:val="left" w:pos="960"/>
           <w:tab w:val="right" w:leader="dot" w:pos="9350"/>
         </w:tabs>
+        <w:spacing w:line="240" w:lineRule="auto"/>
         <w:rPr>
           <w:smallCaps w:val="0"/>
           <w:sz w:val="24"/>
@@ -1249,6 +1268,7 @@
           <w:tab w:val="left" w:pos="960"/>
           <w:tab w:val="right" w:leader="dot" w:pos="9350"/>
         </w:tabs>
+        <w:spacing w:line="240" w:lineRule="auto"/>
         <w:rPr>
           <w:smallCaps w:val="0"/>
           <w:sz w:val="24"/>
@@ -1285,6 +1305,7 @@
           <w:tab w:val="left" w:pos="960"/>
           <w:tab w:val="right" w:leader="dot" w:pos="9350"/>
         </w:tabs>
+        <w:spacing w:line="240" w:lineRule="auto"/>
         <w:rPr>
           <w:smallCaps w:val="0"/>
           <w:sz w:val="24"/>
@@ -1321,6 +1342,7 @@
           <w:tab w:val="left" w:pos="960"/>
           <w:tab w:val="right" w:leader="dot" w:pos="9350"/>
         </w:tabs>
+        <w:spacing w:line="240" w:lineRule="auto"/>
         <w:rPr>
           <w:smallCaps w:val="0"/>
           <w:sz w:val="24"/>
@@ -1357,6 +1379,7 @@
           <w:tab w:val="left" w:pos="480"/>
           <w:tab w:val="right" w:leader="dot" w:pos="9350"/>
         </w:tabs>
+        <w:spacing w:line="240" w:lineRule="auto"/>
         <w:rPr>
           <w:b w:val="0"/>
           <w:caps w:val="0"/>
@@ -1395,6 +1418,7 @@
           <w:tab w:val="left" w:pos="960"/>
           <w:tab w:val="right" w:leader="dot" w:pos="9350"/>
         </w:tabs>
+        <w:spacing w:line="240" w:lineRule="auto"/>
         <w:rPr>
           <w:smallCaps w:val="0"/>
           <w:sz w:val="24"/>
@@ -1431,6 +1455,7 @@
           <w:tab w:val="left" w:pos="960"/>
           <w:tab w:val="right" w:leader="dot" w:pos="9350"/>
         </w:tabs>
+        <w:spacing w:line="240" w:lineRule="auto"/>
         <w:rPr>
           <w:smallCaps w:val="0"/>
           <w:sz w:val="24"/>
@@ -1467,6 +1492,7 @@
           <w:tab w:val="left" w:pos="960"/>
           <w:tab w:val="right" w:leader="dot" w:pos="9350"/>
         </w:tabs>
+        <w:spacing w:line="240" w:lineRule="auto"/>
       </w:pPr>
       <w:r>
         <w:rPr>
@@ -1499,6 +1525,7 @@
           <w:tab w:val="left" w:pos="480"/>
           <w:tab w:val="right" w:leader="dot" w:pos="9350"/>
         </w:tabs>
+        <w:spacing w:line="240" w:lineRule="auto"/>
         <w:rPr>
           <w:b w:val="0"/>
           <w:caps w:val="0"/>
@@ -1537,6 +1564,7 @@
           <w:tab w:val="left" w:pos="960"/>
           <w:tab w:val="right" w:leader="dot" w:pos="9350"/>
         </w:tabs>
+        <w:spacing w:line="240" w:lineRule="auto"/>
         <w:rPr>
           <w:smallCaps w:val="0"/>
           <w:sz w:val="24"/>
@@ -1573,6 +1601,7 @@
           <w:tab w:val="left" w:pos="960"/>
           <w:tab w:val="right" w:leader="dot" w:pos="9350"/>
         </w:tabs>
+        <w:spacing w:line="240" w:lineRule="auto"/>
         <w:rPr>
           <w:smallCaps w:val="0"/>
           <w:sz w:val="24"/>
@@ -1609,6 +1638,7 @@
           <w:tab w:val="left" w:pos="960"/>
           <w:tab w:val="right" w:leader="dot" w:pos="9350"/>
         </w:tabs>
+        <w:spacing w:line="240" w:lineRule="auto"/>
         <w:rPr>
           <w:smallCaps w:val="0"/>
           <w:sz w:val="24"/>
@@ -1645,6 +1675,7 @@
           <w:tab w:val="left" w:pos="480"/>
           <w:tab w:val="right" w:leader="dot" w:pos="9350"/>
         </w:tabs>
+        <w:spacing w:line="240" w:lineRule="auto"/>
         <w:rPr>
           <w:b w:val="0"/>
           <w:caps w:val="0"/>
@@ -1682,6 +1713,7 @@
         <w:tabs>
           <w:tab w:val="right" w:leader="dot" w:pos="9350"/>
         </w:tabs>
+        <w:spacing w:line="240" w:lineRule="auto"/>
         <w:rPr>
           <w:b w:val="0"/>
           <w:caps w:val="0"/>
@@ -1705,6 +1737,7 @@
         <w:tabs>
           <w:tab w:val="right" w:leader="dot" w:pos="9350"/>
         </w:tabs>
+        <w:spacing w:line="240" w:lineRule="auto"/>
         <w:rPr>
           <w:b w:val="0"/>
           <w:caps w:val="0"/>
@@ -1722,17 +1755,54 @@
         <w:t>10</w:t>
       </w:r>
     </w:p>
-    <w:p/>
-    <w:p/>
-    <w:p/>
-    <w:p/>
-    <w:p/>
-    <w:p/>
-    <w:p/>
-    <w:p/>
-    <w:p/>
-    <w:p>
-      <w:pPr>
+    <w:p>
+      <w:pPr>
+        <w:spacing w:line="240" w:lineRule="auto"/>
+      </w:pPr>
+    </w:p>
+    <w:p>
+      <w:pPr>
+        <w:spacing w:line="240" w:lineRule="auto"/>
+      </w:pPr>
+    </w:p>
+    <w:p>
+      <w:pPr>
+        <w:spacing w:line="240" w:lineRule="auto"/>
+      </w:pPr>
+    </w:p>
+    <w:p>
+      <w:pPr>
+        <w:spacing w:line="240" w:lineRule="auto"/>
+      </w:pPr>
+    </w:p>
+    <w:p>
+      <w:pPr>
+        <w:spacing w:line="240" w:lineRule="auto"/>
+      </w:pPr>
+    </w:p>
+    <w:p>
+      <w:pPr>
+        <w:spacing w:line="240" w:lineRule="auto"/>
+      </w:pPr>
+    </w:p>
+    <w:p>
+      <w:pPr>
+        <w:spacing w:line="240" w:lineRule="auto"/>
+      </w:pPr>
+    </w:p>
+    <w:p>
+      <w:pPr>
+        <w:spacing w:line="240" w:lineRule="auto"/>
+      </w:pPr>
+    </w:p>
+    <w:p>
+      <w:pPr>
+        <w:spacing w:line="240" w:lineRule="auto"/>
+      </w:pPr>
+    </w:p>
+    <w:p>
+      <w:pPr>
+        <w:spacing w:line="240" w:lineRule="auto"/>
         <w:rPr>
           <w:rFonts w:ascii="Times New Roman" w:hAnsi="Times New Roman"/>
           <w:b/>
@@ -1749,6 +1819,7 @@
           <w:right w:val="single" w:sz="4" w:space="4" w:color="000000"/>
         </w:pBdr>
         <w:shd w:val="clear" w:color="auto" w:fill="4C4C4C"/>
+        <w:spacing w:line="240" w:lineRule="auto"/>
         <w:jc w:val="center"/>
         <w:rPr>
           <w:rFonts w:ascii="Arial" w:hAnsi="Arial"/>
@@ -1951,13 +2022,7 @@
               <w:pStyle w:val="Table-Text"/>
             </w:pPr>
             <w:r>
-              <w:t>This is the draft of the SRS</w:t>
-            </w:r>
-            <w:r>
-              <w:t>.</w:t>
-            </w:r>
-            <w:r>
-              <w:t xml:space="preserve"> Some Revisions will be made if needed when creating our project.</w:t>
+              <w:t>Completed submission of SRS.</w:t>
             </w:r>
           </w:p>
         </w:tc>
@@ -1999,7 +2064,11 @@
         </w:tc>
       </w:tr>
     </w:tbl>
-    <w:p/>
+    <w:p>
+      <w:pPr>
+        <w:spacing w:line="240" w:lineRule="auto"/>
+      </w:pPr>
+    </w:p>
     <w:p>
       <w:pPr>
         <w:pStyle w:val="Heading1"/>
@@ -2007,7 +2076,7 @@
           <w:ilvl w:val="0"/>
           <w:numId w:val="0"/>
         </w:numPr>
-        <w:spacing w:before="0"/>
+        <w:spacing w:before="0" w:line="240" w:lineRule="auto"/>
       </w:pPr>
     </w:p>
     <w:p>
@@ -2017,7 +2086,7 @@
           <w:ilvl w:val="0"/>
           <w:numId w:val="0"/>
         </w:numPr>
-        <w:spacing w:before="0"/>
+        <w:spacing w:before="0" w:line="240" w:lineRule="auto"/>
         <w:jc w:val="both"/>
         <w:rPr>
           <w:rFonts w:ascii="Arial" w:hAnsi="Arial"/>
@@ -2052,7 +2121,7 @@
           <w:right w:val="single" w:sz="4" w:space="4" w:color="000000"/>
         </w:pBdr>
         <w:shd w:val="clear" w:color="auto" w:fill="4C4C4C"/>
-        <w:spacing w:before="0"/>
+        <w:spacing w:before="0" w:line="240" w:lineRule="auto"/>
         <w:ind w:left="431" w:hanging="431"/>
         <w:jc w:val="center"/>
         <w:rPr>
@@ -2080,6 +2149,7 @@
           <w:ilvl w:val="1"/>
           <w:numId w:val="2"/>
         </w:numPr>
+        <w:spacing w:line="240" w:lineRule="auto"/>
         <w:rPr>
           <w:rFonts w:ascii="Arial" w:hAnsi="Arial"/>
         </w:rPr>
@@ -2115,7 +2185,21 @@
           <w:rFonts w:ascii="Arial" w:eastAsia="Arial" w:hAnsi="Arial" w:cs="Arial"/>
           <w:sz w:val="22"/>
         </w:rPr>
-        <w:t xml:space="preserve">The product of specified in this document is an animal database. This SRS will cover all parts of the product including the data to be maintained/manipulated and the different pages the user will be able to navigate. The document covers the layout, design, and plan for the project. We are bringing about a new system based on already existing principles. As a standalone interactive design where users can create content and interact with content created. </w:t>
+        <w:t xml:space="preserve">The product of specified in this document is an animal database. This SRS will cover all parts of the product including the data to be maintained/manipulated and the different pages the user will be able to navigate. The document covers the layout, design, and plan for the project. We are bringing about a new system based on already existing principles. </w:t>
+      </w:r>
+      <w:r>
+        <w:rPr>
+          <w:rFonts w:ascii="Arial" w:eastAsia="Arial" w:hAnsi="Arial" w:cs="Arial"/>
+          <w:sz w:val="22"/>
+        </w:rPr>
+        <w:t>This product is</w:t>
+      </w:r>
+      <w:r>
+        <w:rPr>
+          <w:rFonts w:ascii="Arial" w:eastAsia="Arial" w:hAnsi="Arial" w:cs="Arial"/>
+          <w:sz w:val="22"/>
+        </w:rPr>
+        <w:t xml:space="preserve"> a standalone interactive design where users can create content and interact with content created. </w:t>
       </w:r>
     </w:p>
     <w:p>
@@ -2130,6 +2214,7 @@
     <w:p>
       <w:pPr>
         <w:pStyle w:val="template"/>
+        <w:spacing w:line="240" w:lineRule="auto"/>
         <w:jc w:val="both"/>
         <w:rPr>
           <w:i w:val="0"/>
@@ -2144,6 +2229,7 @@
           <w:ilvl w:val="1"/>
           <w:numId w:val="2"/>
         </w:numPr>
+        <w:spacing w:line="240" w:lineRule="auto"/>
         <w:rPr>
           <w:rFonts w:ascii="Arial" w:hAnsi="Arial"/>
         </w:rPr>
@@ -2229,6 +2315,7 @@
     <w:p>
       <w:pPr>
         <w:pStyle w:val="template"/>
+        <w:spacing w:line="240" w:lineRule="auto"/>
         <w:jc w:val="both"/>
         <w:rPr>
           <w:i w:val="0"/>
@@ -2239,6 +2326,7 @@
     <w:p>
       <w:pPr>
         <w:pStyle w:val="template"/>
+        <w:spacing w:line="240" w:lineRule="auto"/>
         <w:jc w:val="both"/>
         <w:rPr>
           <w:i w:val="0"/>
@@ -2253,6 +2341,7 @@
           <w:ilvl w:val="1"/>
           <w:numId w:val="2"/>
         </w:numPr>
+        <w:spacing w:line="240" w:lineRule="auto"/>
         <w:rPr>
           <w:rFonts w:ascii="Arial" w:hAnsi="Arial"/>
         </w:rPr>
@@ -2392,6 +2481,7 @@
     <w:p>
       <w:pPr>
         <w:pStyle w:val="template"/>
+        <w:spacing w:line="240" w:lineRule="auto"/>
         <w:jc w:val="both"/>
         <w:rPr>
           <w:i w:val="0"/>
@@ -2407,6 +2497,7 @@
           <w:ilvl w:val="1"/>
           <w:numId w:val="2"/>
         </w:numPr>
+        <w:spacing w:line="240" w:lineRule="auto"/>
         <w:rPr>
           <w:rFonts w:ascii="Arial" w:hAnsi="Arial"/>
         </w:rPr>
@@ -2437,6 +2528,7 @@
           </w:tcPr>
           <w:p>
             <w:pPr>
+              <w:spacing w:line="240" w:lineRule="auto"/>
               <w:rPr>
                 <w:rFonts w:ascii="Arial" w:hAnsi="Arial"/>
                 <w:iCs/>
@@ -2459,6 +2551,7 @@
           </w:tcPr>
           <w:p>
             <w:pPr>
+              <w:spacing w:line="240" w:lineRule="auto"/>
               <w:rPr>
                 <w:rFonts w:ascii="Arial" w:hAnsi="Arial"/>
                 <w:iCs/>
@@ -2483,6 +2576,7 @@
           </w:tcPr>
           <w:p>
             <w:pPr>
+              <w:spacing w:line="240" w:lineRule="auto"/>
               <w:rPr>
                 <w:rFonts w:ascii="Arial" w:hAnsi="Arial"/>
                 <w:iCs/>
@@ -2505,6 +2599,7 @@
           </w:tcPr>
           <w:p>
             <w:pPr>
+              <w:spacing w:line="240" w:lineRule="auto"/>
               <w:rPr>
                 <w:rFonts w:ascii="Arial" w:hAnsi="Arial"/>
                 <w:iCs/>
@@ -2529,6 +2624,7 @@
           </w:tcPr>
           <w:p>
             <w:pPr>
+              <w:spacing w:line="240" w:lineRule="auto"/>
               <w:rPr>
                 <w:rFonts w:ascii="Arial" w:hAnsi="Arial"/>
                 <w:iCs/>
@@ -2551,6 +2647,7 @@
           </w:tcPr>
           <w:p>
             <w:pPr>
+              <w:spacing w:line="240" w:lineRule="auto"/>
               <w:rPr>
                 <w:rFonts w:ascii="Arial" w:hAnsi="Arial"/>
                 <w:iCs/>
@@ -2575,6 +2672,7 @@
           </w:tcPr>
           <w:p>
             <w:pPr>
+              <w:spacing w:line="240" w:lineRule="auto"/>
               <w:rPr>
                 <w:rFonts w:ascii="Arial" w:hAnsi="Arial"/>
                 <w:iCs/>
@@ -2597,6 +2695,7 @@
           </w:tcPr>
           <w:p>
             <w:pPr>
+              <w:spacing w:line="240" w:lineRule="auto"/>
               <w:rPr>
                 <w:rFonts w:ascii="Arial" w:hAnsi="Arial"/>
                 <w:iCs/>
@@ -2621,6 +2720,7 @@
           </w:tcPr>
           <w:p>
             <w:pPr>
+              <w:spacing w:line="240" w:lineRule="auto"/>
               <w:rPr>
                 <w:rFonts w:ascii="Arial" w:hAnsi="Arial"/>
                 <w:iCs/>
@@ -2643,6 +2743,7 @@
           </w:tcPr>
           <w:p>
             <w:pPr>
+              <w:spacing w:line="240" w:lineRule="auto"/>
               <w:rPr>
                 <w:rFonts w:ascii="Arial" w:hAnsi="Arial"/>
                 <w:iCs/>
@@ -2664,18 +2765,21 @@
     <w:p>
       <w:pPr>
         <w:pStyle w:val="template"/>
+        <w:spacing w:line="240" w:lineRule="auto"/>
         <w:jc w:val="both"/>
       </w:pPr>
     </w:p>
     <w:p>
       <w:pPr>
         <w:pStyle w:val="template"/>
+        <w:spacing w:line="240" w:lineRule="auto"/>
         <w:jc w:val="both"/>
       </w:pPr>
     </w:p>
     <w:p>
       <w:pPr>
         <w:pStyle w:val="template"/>
+        <w:spacing w:line="240" w:lineRule="auto"/>
         <w:jc w:val="both"/>
         <w:rPr>
           <w:i w:val="0"/>
@@ -2686,6 +2790,7 @@
     <w:p>
       <w:pPr>
         <w:pStyle w:val="template"/>
+        <w:spacing w:line="240" w:lineRule="auto"/>
         <w:jc w:val="both"/>
         <w:rPr>
           <w:i w:val="0"/>
@@ -2693,7 +2798,11 @@
         </w:rPr>
       </w:pPr>
     </w:p>
-    <w:p/>
+    <w:p>
+      <w:pPr>
+        <w:spacing w:line="240" w:lineRule="auto"/>
+      </w:pPr>
+    </w:p>
     <w:p>
       <w:pPr>
         <w:pStyle w:val="Heading2"/>
@@ -2701,6 +2810,7 @@
           <w:ilvl w:val="1"/>
           <w:numId w:val="2"/>
         </w:numPr>
+        <w:spacing w:line="240" w:lineRule="auto"/>
         <w:rPr>
           <w:rFonts w:ascii="Arial" w:hAnsi="Arial"/>
         </w:rPr>
@@ -2719,6 +2829,7 @@
     <w:p>
       <w:pPr>
         <w:pStyle w:val="template"/>
+        <w:spacing w:line="240" w:lineRule="auto"/>
         <w:jc w:val="both"/>
         <w:rPr>
           <w:i w:val="0"/>
@@ -2730,7 +2841,21 @@
           <w:i w:val="0"/>
           <w:iCs w:val="0"/>
         </w:rPr>
-        <w:t>This document will follow the IEEE conventions. The font size will be Ariel size 11. Italics will be used for comments. The Document will be single space with a 1” margin. Section will header will start with the section number and the section title. Subsection will be the section number followed by a period and subsection number and then a title.</w:t>
+        <w:t xml:space="preserve">This document will follow the IEEE conventions. The font size will be Ariel size 11. Italics will be used for comments. The Document will be single space with a 1” margin. Section </w:t>
+      </w:r>
+      <w:r>
+        <w:rPr>
+          <w:i w:val="0"/>
+          <w:iCs w:val="0"/>
+        </w:rPr>
+        <w:t>header will</w:t>
+      </w:r>
+      <w:r>
+        <w:rPr>
+          <w:i w:val="0"/>
+          <w:iCs w:val="0"/>
+        </w:rPr>
+        <w:t xml:space="preserve"> start with the section number and the section title. Subsection will be the section number followed by a period and subsection number and then a title.</w:t>
       </w:r>
     </w:p>
     <w:p>
@@ -2740,6 +2865,7 @@
           <w:ilvl w:val="1"/>
           <w:numId w:val="2"/>
         </w:numPr>
+        <w:spacing w:line="240" w:lineRule="auto"/>
         <w:rPr>
           <w:rFonts w:ascii="Arial" w:hAnsi="Arial"/>
         </w:rPr>
@@ -2764,6 +2890,7 @@
     <w:p>
       <w:pPr>
         <w:pStyle w:val="template"/>
+        <w:spacing w:line="240" w:lineRule="auto"/>
         <w:jc w:val="both"/>
         <w:rPr>
           <w:i w:val="0"/>
@@ -2775,216 +2902,265 @@
           <w:i w:val="0"/>
           <w:iCs w:val="0"/>
         </w:rPr>
-        <w:t>We did not cite or paraphrase any other source to the best of our knowledge.</w:t>
-      </w:r>
-    </w:p>
-    <w:p>
-      <w:pPr>
-        <w:pStyle w:val="template"/>
+        <w:t>We did not cite or paraphrase any other source to the best of our knowledge</w:t>
+      </w:r>
+      <w:r>
+        <w:rPr>
+          <w:i w:val="0"/>
+          <w:iCs w:val="0"/>
+        </w:rPr>
+        <w:t xml:space="preserve"> except using the pictures from the SRS example as a guide to fill some of the sections</w:t>
+      </w:r>
+      <w:r>
+        <w:rPr>
+          <w:i w:val="0"/>
+          <w:iCs w:val="0"/>
+        </w:rPr>
+        <w:t>.</w:t>
+      </w:r>
+    </w:p>
+    <w:p>
+      <w:pPr>
+        <w:pStyle w:val="template"/>
+        <w:spacing w:line="240" w:lineRule="auto"/>
         <w:jc w:val="both"/>
       </w:pPr>
     </w:p>
     <w:p>
       <w:pPr>
         <w:pStyle w:val="template"/>
+        <w:spacing w:line="240" w:lineRule="auto"/>
         <w:jc w:val="both"/>
       </w:pPr>
     </w:p>
     <w:p>
       <w:pPr>
         <w:pStyle w:val="template"/>
+        <w:spacing w:line="240" w:lineRule="auto"/>
         <w:jc w:val="both"/>
       </w:pPr>
     </w:p>
     <w:p>
       <w:pPr>
         <w:pStyle w:val="template"/>
+        <w:spacing w:line="240" w:lineRule="auto"/>
         <w:jc w:val="both"/>
       </w:pPr>
     </w:p>
     <w:p>
       <w:pPr>
         <w:pStyle w:val="template"/>
+        <w:spacing w:line="240" w:lineRule="auto"/>
         <w:jc w:val="both"/>
       </w:pPr>
     </w:p>
     <w:p>
       <w:pPr>
         <w:pStyle w:val="template"/>
+        <w:spacing w:line="240" w:lineRule="auto"/>
         <w:jc w:val="both"/>
       </w:pPr>
     </w:p>
     <w:p>
       <w:pPr>
         <w:pStyle w:val="template"/>
+        <w:spacing w:line="240" w:lineRule="auto"/>
         <w:jc w:val="both"/>
       </w:pPr>
     </w:p>
     <w:p>
       <w:pPr>
         <w:pStyle w:val="template"/>
+        <w:spacing w:line="240" w:lineRule="auto"/>
         <w:jc w:val="both"/>
       </w:pPr>
     </w:p>
     <w:p>
       <w:pPr>
         <w:pStyle w:val="template"/>
+        <w:spacing w:line="240" w:lineRule="auto"/>
         <w:jc w:val="both"/>
       </w:pPr>
     </w:p>
     <w:p>
       <w:pPr>
         <w:pStyle w:val="template"/>
+        <w:spacing w:line="240" w:lineRule="auto"/>
         <w:jc w:val="both"/>
       </w:pPr>
     </w:p>
     <w:p>
       <w:pPr>
         <w:pStyle w:val="template"/>
+        <w:spacing w:line="240" w:lineRule="auto"/>
         <w:jc w:val="both"/>
       </w:pPr>
     </w:p>
     <w:p>
       <w:pPr>
         <w:pStyle w:val="template"/>
+        <w:spacing w:line="240" w:lineRule="auto"/>
         <w:jc w:val="both"/>
       </w:pPr>
     </w:p>
     <w:p>
       <w:pPr>
         <w:pStyle w:val="template"/>
+        <w:spacing w:line="240" w:lineRule="auto"/>
         <w:jc w:val="both"/>
       </w:pPr>
     </w:p>
     <w:p>
       <w:pPr>
         <w:pStyle w:val="template"/>
+        <w:spacing w:line="240" w:lineRule="auto"/>
         <w:jc w:val="both"/>
       </w:pPr>
     </w:p>
     <w:p>
       <w:pPr>
         <w:pStyle w:val="template"/>
+        <w:spacing w:line="240" w:lineRule="auto"/>
         <w:jc w:val="both"/>
       </w:pPr>
     </w:p>
     <w:p>
       <w:pPr>
         <w:pStyle w:val="template"/>
+        <w:spacing w:line="240" w:lineRule="auto"/>
         <w:jc w:val="both"/>
       </w:pPr>
     </w:p>
     <w:p>
       <w:pPr>
         <w:pStyle w:val="template"/>
+        <w:spacing w:line="240" w:lineRule="auto"/>
         <w:jc w:val="both"/>
       </w:pPr>
     </w:p>
     <w:p>
       <w:pPr>
         <w:pStyle w:val="template"/>
+        <w:spacing w:line="240" w:lineRule="auto"/>
         <w:jc w:val="both"/>
       </w:pPr>
     </w:p>
     <w:p>
       <w:pPr>
         <w:pStyle w:val="template"/>
+        <w:spacing w:line="240" w:lineRule="auto"/>
         <w:jc w:val="both"/>
       </w:pPr>
     </w:p>
     <w:p>
       <w:pPr>
         <w:pStyle w:val="template"/>
+        <w:spacing w:line="240" w:lineRule="auto"/>
         <w:jc w:val="both"/>
       </w:pPr>
     </w:p>
     <w:p>
       <w:pPr>
         <w:pStyle w:val="template"/>
+        <w:spacing w:line="240" w:lineRule="auto"/>
         <w:jc w:val="both"/>
       </w:pPr>
     </w:p>
     <w:p>
       <w:pPr>
         <w:pStyle w:val="template"/>
+        <w:spacing w:line="240" w:lineRule="auto"/>
         <w:jc w:val="both"/>
       </w:pPr>
     </w:p>
     <w:p>
       <w:pPr>
         <w:pStyle w:val="template"/>
+        <w:spacing w:line="240" w:lineRule="auto"/>
         <w:jc w:val="both"/>
       </w:pPr>
     </w:p>
     <w:p>
       <w:pPr>
         <w:pStyle w:val="template"/>
+        <w:spacing w:line="240" w:lineRule="auto"/>
         <w:jc w:val="both"/>
       </w:pPr>
     </w:p>
     <w:p>
       <w:pPr>
         <w:pStyle w:val="template"/>
+        <w:spacing w:line="240" w:lineRule="auto"/>
         <w:jc w:val="both"/>
       </w:pPr>
     </w:p>
     <w:p>
       <w:pPr>
         <w:pStyle w:val="template"/>
+        <w:spacing w:line="240" w:lineRule="auto"/>
         <w:jc w:val="both"/>
       </w:pPr>
     </w:p>
     <w:p>
       <w:pPr>
         <w:pStyle w:val="template"/>
+        <w:spacing w:line="240" w:lineRule="auto"/>
         <w:jc w:val="both"/>
       </w:pPr>
     </w:p>
     <w:p>
       <w:pPr>
         <w:pStyle w:val="template"/>
+        <w:spacing w:line="240" w:lineRule="auto"/>
         <w:jc w:val="both"/>
       </w:pPr>
     </w:p>
     <w:p>
       <w:pPr>
         <w:pStyle w:val="template"/>
+        <w:spacing w:line="240" w:lineRule="auto"/>
         <w:jc w:val="both"/>
       </w:pPr>
     </w:p>
     <w:p>
       <w:pPr>
         <w:pStyle w:val="template"/>
+        <w:spacing w:line="240" w:lineRule="auto"/>
         <w:jc w:val="both"/>
       </w:pPr>
     </w:p>
     <w:p>
       <w:pPr>
         <w:pStyle w:val="template"/>
+        <w:spacing w:line="240" w:lineRule="auto"/>
         <w:jc w:val="both"/>
       </w:pPr>
     </w:p>
     <w:p>
       <w:pPr>
         <w:pStyle w:val="template"/>
+        <w:spacing w:line="240" w:lineRule="auto"/>
         <w:jc w:val="both"/>
       </w:pPr>
     </w:p>
     <w:p>
       <w:pPr>
         <w:pStyle w:val="template"/>
+        <w:spacing w:line="240" w:lineRule="auto"/>
         <w:jc w:val="both"/>
       </w:pPr>
     </w:p>
     <w:p>
       <w:pPr>
         <w:pStyle w:val="template"/>
+        <w:spacing w:line="240" w:lineRule="auto"/>
         <w:jc w:val="both"/>
       </w:pPr>
     </w:p>
     <w:p>
       <w:pPr>
         <w:pStyle w:val="template"/>
+        <w:spacing w:line="240" w:lineRule="auto"/>
         <w:jc w:val="both"/>
       </w:pPr>
     </w:p>
@@ -3002,6 +3178,7 @@
           <w:right w:val="single" w:sz="4" w:space="4" w:color="000000"/>
         </w:pBdr>
         <w:shd w:val="clear" w:color="auto" w:fill="4C4C4C"/>
+        <w:spacing w:line="240" w:lineRule="auto"/>
         <w:jc w:val="center"/>
         <w:rPr>
           <w:rFonts w:ascii="Arial" w:hAnsi="Arial"/>
@@ -3028,6 +3205,7 @@
           <w:ilvl w:val="1"/>
           <w:numId w:val="2"/>
         </w:numPr>
+        <w:spacing w:line="240" w:lineRule="auto"/>
         <w:rPr>
           <w:rFonts w:ascii="Arial" w:hAnsi="Arial"/>
         </w:rPr>
@@ -3046,6 +3224,7 @@
     <w:p>
       <w:pPr>
         <w:pStyle w:val="template"/>
+        <w:spacing w:line="240" w:lineRule="auto"/>
         <w:jc w:val="both"/>
         <w:rPr>
           <w:i w:val="0"/>
@@ -3063,6 +3242,7 @@
     <w:p>
       <w:pPr>
         <w:pStyle w:val="template"/>
+        <w:spacing w:line="240" w:lineRule="auto"/>
         <w:jc w:val="both"/>
         <w:rPr>
           <w:i w:val="0"/>
@@ -3073,6 +3253,7 @@
     <w:p>
       <w:pPr>
         <w:pStyle w:val="template"/>
+        <w:spacing w:line="240" w:lineRule="auto"/>
         <w:jc w:val="both"/>
         <w:rPr>
           <w:i w:val="0"/>
@@ -3083,6 +3264,7 @@
     <w:p>
       <w:pPr>
         <w:pStyle w:val="template"/>
+        <w:spacing w:line="240" w:lineRule="auto"/>
         <w:jc w:val="center"/>
         <w:rPr>
           <w:i w:val="0"/>
@@ -3093,6 +3275,7 @@
     <w:p>
       <w:pPr>
         <w:pStyle w:val="template"/>
+        <w:spacing w:line="240" w:lineRule="auto"/>
         <w:jc w:val="center"/>
         <w:rPr>
           <w:i w:val="0"/>
@@ -3103,6 +3286,7 @@
     <w:p>
       <w:pPr>
         <w:pStyle w:val="template"/>
+        <w:spacing w:line="240" w:lineRule="auto"/>
         <w:jc w:val="center"/>
         <w:rPr>
           <w:i w:val="0"/>
@@ -3184,6 +3368,7 @@
     <w:p>
       <w:pPr>
         <w:pStyle w:val="template"/>
+        <w:spacing w:line="240" w:lineRule="auto"/>
         <w:jc w:val="center"/>
         <w:rPr>
           <w:i w:val="0"/>
@@ -3201,6 +3386,7 @@
     <w:p>
       <w:pPr>
         <w:pStyle w:val="template"/>
+        <w:spacing w:line="240" w:lineRule="auto"/>
         <w:jc w:val="center"/>
         <w:rPr>
           <w:i w:val="0"/>
@@ -3212,6 +3398,7 @@
     <w:p>
       <w:pPr>
         <w:pStyle w:val="template"/>
+        <w:spacing w:line="240" w:lineRule="auto"/>
         <w:jc w:val="center"/>
         <w:rPr>
           <w:i w:val="0"/>
@@ -3223,6 +3410,7 @@
     <w:p>
       <w:pPr>
         <w:pStyle w:val="template"/>
+        <w:spacing w:line="240" w:lineRule="auto"/>
         <w:jc w:val="both"/>
         <w:rPr>
           <w:i w:val="0"/>
@@ -3237,6 +3425,7 @@
           <w:ilvl w:val="1"/>
           <w:numId w:val="2"/>
         </w:numPr>
+        <w:spacing w:line="240" w:lineRule="auto"/>
         <w:rPr>
           <w:rFonts w:ascii="Arial" w:hAnsi="Arial"/>
         </w:rPr>
@@ -3273,6 +3462,7 @@
           <w:ilvl w:val="0"/>
           <w:numId w:val="4"/>
         </w:numPr>
+        <w:spacing w:line="240" w:lineRule="auto"/>
         <w:jc w:val="both"/>
         <w:rPr>
           <w:i w:val="0"/>
@@ -3294,6 +3484,7 @@
           <w:ilvl w:val="0"/>
           <w:numId w:val="4"/>
         </w:numPr>
+        <w:spacing w:line="240" w:lineRule="auto"/>
         <w:jc w:val="both"/>
         <w:rPr>
           <w:i w:val="0"/>
@@ -3315,6 +3506,7 @@
           <w:ilvl w:val="0"/>
           <w:numId w:val="4"/>
         </w:numPr>
+        <w:spacing w:line="240" w:lineRule="auto"/>
         <w:jc w:val="both"/>
         <w:rPr>
           <w:i w:val="0"/>
@@ -3336,6 +3528,7 @@
           <w:ilvl w:val="0"/>
           <w:numId w:val="4"/>
         </w:numPr>
+        <w:spacing w:line="240" w:lineRule="auto"/>
         <w:jc w:val="both"/>
         <w:rPr>
           <w:i w:val="0"/>
@@ -3357,6 +3550,7 @@
           <w:ilvl w:val="0"/>
           <w:numId w:val="4"/>
         </w:numPr>
+        <w:spacing w:line="240" w:lineRule="auto"/>
         <w:jc w:val="both"/>
         <w:rPr>
           <w:i w:val="0"/>
@@ -3378,6 +3572,7 @@
           <w:ilvl w:val="0"/>
           <w:numId w:val="4"/>
         </w:numPr>
+        <w:spacing w:line="240" w:lineRule="auto"/>
         <w:jc w:val="both"/>
         <w:rPr>
           <w:i w:val="0"/>
@@ -3395,6 +3590,7 @@
     <w:p>
       <w:pPr>
         <w:pStyle w:val="template"/>
+        <w:spacing w:line="240" w:lineRule="auto"/>
         <w:jc w:val="both"/>
         <w:rPr>
           <w:i w:val="0"/>
@@ -3459,6 +3655,7 @@
     <w:p>
       <w:pPr>
         <w:pStyle w:val="template"/>
+        <w:spacing w:line="240" w:lineRule="auto"/>
         <w:jc w:val="center"/>
         <w:rPr>
           <w:i w:val="0"/>
@@ -3476,12 +3673,14 @@
     <w:p>
       <w:pPr>
         <w:pStyle w:val="template"/>
+        <w:spacing w:line="240" w:lineRule="auto"/>
         <w:jc w:val="both"/>
       </w:pPr>
     </w:p>
     <w:p>
       <w:pPr>
         <w:pStyle w:val="template"/>
+        <w:spacing w:line="240" w:lineRule="auto"/>
         <w:jc w:val="both"/>
         <w:rPr>
           <w:i w:val="0"/>
@@ -3496,6 +3695,7 @@
           <w:ilvl w:val="1"/>
           <w:numId w:val="2"/>
         </w:numPr>
+        <w:spacing w:line="240" w:lineRule="auto"/>
         <w:rPr>
           <w:rFonts w:ascii="Arial" w:hAnsi="Arial"/>
         </w:rPr>
@@ -3514,6 +3714,7 @@
     <w:p>
       <w:pPr>
         <w:pStyle w:val="template"/>
+        <w:spacing w:line="240" w:lineRule="auto"/>
         <w:jc w:val="both"/>
         <w:rPr>
           <w:i w:val="0"/>
@@ -3549,6 +3750,7 @@
     <w:p>
       <w:pPr>
         <w:pStyle w:val="template"/>
+        <w:spacing w:line="240" w:lineRule="auto"/>
         <w:jc w:val="both"/>
         <w:rPr>
           <w:i w:val="0"/>
@@ -3575,6 +3777,7 @@
     <w:p>
       <w:pPr>
         <w:pStyle w:val="template"/>
+        <w:spacing w:line="240" w:lineRule="auto"/>
         <w:jc w:val="both"/>
         <w:rPr>
           <w:i w:val="0"/>
@@ -3585,6 +3788,7 @@
     <w:p>
       <w:pPr>
         <w:pStyle w:val="template"/>
+        <w:spacing w:line="240" w:lineRule="auto"/>
         <w:jc w:val="both"/>
         <w:rPr>
           <w:i w:val="0"/>
@@ -3595,6 +3799,7 @@
     <w:p>
       <w:pPr>
         <w:pStyle w:val="template"/>
+        <w:spacing w:line="240" w:lineRule="auto"/>
         <w:jc w:val="both"/>
         <w:rPr>
           <w:i w:val="0"/>
@@ -3609,6 +3814,7 @@
           <w:ilvl w:val="1"/>
           <w:numId w:val="2"/>
         </w:numPr>
+        <w:spacing w:line="240" w:lineRule="auto"/>
         <w:rPr>
           <w:rFonts w:ascii="Arial" w:hAnsi="Arial"/>
         </w:rPr>
@@ -3627,6 +3833,7 @@
     <w:p>
       <w:pPr>
         <w:pStyle w:val="template"/>
+        <w:spacing w:line="240" w:lineRule="auto"/>
         <w:jc w:val="both"/>
         <w:rPr>
           <w:i w:val="0"/>
@@ -3647,6 +3854,13 @@
           <w:iCs w:val="0"/>
         </w:rPr>
         <w:t xml:space="preserve"> The software will be tested using Google Chrome.</w:t>
+      </w:r>
+      <w:r>
+        <w:rPr>
+          <w:i w:val="0"/>
+          <w:iCs w:val="0"/>
+        </w:rPr>
+        <w:t xml:space="preserve"> There should be no other dependencies necessary to host this software.</w:t>
       </w:r>
     </w:p>
     <w:p>
@@ -3656,6 +3870,7 @@
           <w:ilvl w:val="1"/>
           <w:numId w:val="2"/>
         </w:numPr>
+        <w:spacing w:line="240" w:lineRule="auto"/>
         <w:rPr>
           <w:rFonts w:ascii="Arial" w:hAnsi="Arial"/>
         </w:rPr>
@@ -3674,6 +3889,7 @@
     <w:p>
       <w:pPr>
         <w:pStyle w:val="template"/>
+        <w:spacing w:line="240" w:lineRule="auto"/>
         <w:jc w:val="both"/>
         <w:rPr>
           <w:i w:val="0"/>
@@ -3692,7 +3908,15 @@
           <w:i w:val="0"/>
           <w:iCs w:val="0"/>
         </w:rPr>
-        <w:t xml:space="preserve"> Under normal circumstances we would also need to make sure the website is in HTTPS to keep the user credentials secured. We are also going to be constrained by whatever limitation there is for the database. The language constraint we have is that we are going to be implementing the animal database in </w:t>
+        <w:t xml:space="preserve"> Under normal circumstances we would also need to make sure the website is in HTTPS to keep the user credentials secured. We are also going to be constrained by whatever </w:t>
+      </w:r>
+      <w:r>
+        <w:rPr>
+          <w:i w:val="0"/>
+          <w:iCs w:val="0"/>
+        </w:rPr>
+        <w:lastRenderedPageBreak/>
+        <w:t xml:space="preserve">limitation there is for the database. The language constraint we have is that we are going to be implementing the animal database in </w:t>
       </w:r>
       <w:r>
         <w:rPr>
@@ -3716,6 +3940,7 @@
           <w:ilvl w:val="1"/>
           <w:numId w:val="2"/>
         </w:numPr>
+        <w:spacing w:line="240" w:lineRule="auto"/>
         <w:rPr>
           <w:rFonts w:ascii="Arial" w:hAnsi="Arial"/>
         </w:rPr>
@@ -3726,7 +3951,6 @@
         <w:rPr>
           <w:rFonts w:ascii="Arial" w:hAnsi="Arial"/>
         </w:rPr>
-        <w:lastRenderedPageBreak/>
         <w:t>User Documentation</w:t>
       </w:r>
       <w:bookmarkEnd w:id="36"/>
@@ -3735,6 +3959,7 @@
     <w:p>
       <w:pPr>
         <w:pStyle w:val="template"/>
+        <w:spacing w:line="240" w:lineRule="auto"/>
         <w:rPr>
           <w:i w:val="0"/>
           <w:iCs w:val="0"/>
@@ -3753,6 +3978,20 @@
           <w:iCs w:val="0"/>
         </w:rPr>
         <w:t>s necessary to walk through to the user what they can do with the database and how to use the functionalities of it.</w:t>
+      </w:r>
+      <w:r>
+        <w:rPr>
+          <w:i w:val="0"/>
+          <w:iCs w:val="0"/>
+        </w:rPr>
+        <w:t xml:space="preserve"> The online tutorial would most likely be a guided thing where the user will be forced to go through the functionalities one by one until they </w:t>
+      </w:r>
+      <w:r>
+        <w:rPr>
+          <w:i w:val="0"/>
+          <w:iCs w:val="0"/>
+        </w:rPr>
+        <w:t>go through everything.</w:t>
       </w:r>
     </w:p>
     <w:p>
@@ -3762,6 +4001,7 @@
           <w:ilvl w:val="1"/>
           <w:numId w:val="2"/>
         </w:numPr>
+        <w:spacing w:line="240" w:lineRule="auto"/>
         <w:rPr>
           <w:rFonts w:ascii="Arial" w:hAnsi="Arial"/>
         </w:rPr>
@@ -3780,6 +4020,7 @@
     <w:p>
       <w:pPr>
         <w:pStyle w:val="template"/>
+        <w:spacing w:line="240" w:lineRule="auto"/>
         <w:jc w:val="both"/>
         <w:rPr>
           <w:i w:val="0"/>
@@ -3797,166 +4038,199 @@
     <w:p>
       <w:pPr>
         <w:pStyle w:val="template"/>
-      </w:pPr>
-    </w:p>
-    <w:p>
-      <w:pPr>
-        <w:pStyle w:val="template"/>
-      </w:pPr>
-    </w:p>
-    <w:p>
-      <w:pPr>
-        <w:pStyle w:val="template"/>
-      </w:pPr>
-    </w:p>
-    <w:p>
-      <w:pPr>
-        <w:pStyle w:val="template"/>
-      </w:pPr>
-    </w:p>
-    <w:p>
-      <w:pPr>
-        <w:pStyle w:val="template"/>
-      </w:pPr>
-    </w:p>
-    <w:p>
-      <w:pPr>
-        <w:pStyle w:val="template"/>
-      </w:pPr>
-    </w:p>
-    <w:p>
-      <w:pPr>
-        <w:pStyle w:val="template"/>
-      </w:pPr>
-    </w:p>
-    <w:p>
-      <w:pPr>
-        <w:pStyle w:val="template"/>
-      </w:pPr>
-    </w:p>
-    <w:p>
-      <w:pPr>
-        <w:pStyle w:val="template"/>
-      </w:pPr>
-    </w:p>
-    <w:p>
-      <w:pPr>
-        <w:pStyle w:val="template"/>
-      </w:pPr>
-    </w:p>
-    <w:p>
-      <w:pPr>
-        <w:pStyle w:val="template"/>
-      </w:pPr>
-    </w:p>
-    <w:p>
-      <w:pPr>
-        <w:pStyle w:val="template"/>
-      </w:pPr>
-    </w:p>
-    <w:p>
-      <w:pPr>
-        <w:pStyle w:val="template"/>
-      </w:pPr>
-    </w:p>
-    <w:p>
-      <w:pPr>
-        <w:pStyle w:val="template"/>
-      </w:pPr>
-    </w:p>
-    <w:p>
-      <w:pPr>
-        <w:pStyle w:val="template"/>
-      </w:pPr>
-    </w:p>
-    <w:p>
-      <w:pPr>
-        <w:pStyle w:val="template"/>
-      </w:pPr>
-    </w:p>
-    <w:p>
-      <w:pPr>
-        <w:pStyle w:val="template"/>
-      </w:pPr>
-    </w:p>
-    <w:p>
-      <w:pPr>
-        <w:pStyle w:val="template"/>
-      </w:pPr>
-    </w:p>
-    <w:p>
-      <w:pPr>
-        <w:pStyle w:val="template"/>
-      </w:pPr>
-    </w:p>
-    <w:p>
-      <w:pPr>
-        <w:pStyle w:val="template"/>
-      </w:pPr>
-    </w:p>
-    <w:p>
-      <w:pPr>
-        <w:pStyle w:val="template"/>
-      </w:pPr>
-    </w:p>
-    <w:p>
-      <w:pPr>
-        <w:pStyle w:val="template"/>
-      </w:pPr>
-    </w:p>
-    <w:p>
-      <w:pPr>
-        <w:pStyle w:val="template"/>
-      </w:pPr>
-    </w:p>
-    <w:p>
-      <w:pPr>
-        <w:pStyle w:val="template"/>
-      </w:pPr>
-    </w:p>
-    <w:p>
-      <w:pPr>
-        <w:pStyle w:val="template"/>
-      </w:pPr>
-    </w:p>
-    <w:p>
-      <w:pPr>
-        <w:pStyle w:val="template"/>
-      </w:pPr>
-    </w:p>
-    <w:p>
-      <w:pPr>
-        <w:pStyle w:val="template"/>
-      </w:pPr>
-    </w:p>
-    <w:p>
-      <w:pPr>
-        <w:pStyle w:val="template"/>
-      </w:pPr>
-    </w:p>
-    <w:p>
-      <w:pPr>
-        <w:pStyle w:val="template"/>
-      </w:pPr>
-    </w:p>
-    <w:p>
-      <w:pPr>
-        <w:pStyle w:val="template"/>
-      </w:pPr>
-    </w:p>
-    <w:p>
-      <w:pPr>
-        <w:pStyle w:val="template"/>
-      </w:pPr>
-    </w:p>
-    <w:p>
-      <w:pPr>
-        <w:pStyle w:val="template"/>
-      </w:pPr>
-    </w:p>
-    <w:p>
-      <w:pPr>
-        <w:pStyle w:val="template"/>
+        <w:spacing w:line="240" w:lineRule="auto"/>
+      </w:pPr>
+    </w:p>
+    <w:p>
+      <w:pPr>
+        <w:pStyle w:val="template"/>
+        <w:spacing w:line="240" w:lineRule="auto"/>
+      </w:pPr>
+    </w:p>
+    <w:p>
+      <w:pPr>
+        <w:pStyle w:val="template"/>
+        <w:spacing w:line="240" w:lineRule="auto"/>
+      </w:pPr>
+    </w:p>
+    <w:p>
+      <w:pPr>
+        <w:pStyle w:val="template"/>
+        <w:spacing w:line="240" w:lineRule="auto"/>
+      </w:pPr>
+    </w:p>
+    <w:p>
+      <w:pPr>
+        <w:pStyle w:val="template"/>
+        <w:spacing w:line="240" w:lineRule="auto"/>
+      </w:pPr>
+    </w:p>
+    <w:p>
+      <w:pPr>
+        <w:pStyle w:val="template"/>
+        <w:spacing w:line="240" w:lineRule="auto"/>
+      </w:pPr>
+    </w:p>
+    <w:p>
+      <w:pPr>
+        <w:pStyle w:val="template"/>
+        <w:spacing w:line="240" w:lineRule="auto"/>
+      </w:pPr>
+    </w:p>
+    <w:p>
+      <w:pPr>
+        <w:pStyle w:val="template"/>
+        <w:spacing w:line="240" w:lineRule="auto"/>
+      </w:pPr>
+    </w:p>
+    <w:p>
+      <w:pPr>
+        <w:pStyle w:val="template"/>
+        <w:spacing w:line="240" w:lineRule="auto"/>
+      </w:pPr>
+    </w:p>
+    <w:p>
+      <w:pPr>
+        <w:pStyle w:val="template"/>
+        <w:spacing w:line="240" w:lineRule="auto"/>
+      </w:pPr>
+    </w:p>
+    <w:p>
+      <w:pPr>
+        <w:pStyle w:val="template"/>
+        <w:spacing w:line="240" w:lineRule="auto"/>
+      </w:pPr>
+    </w:p>
+    <w:p>
+      <w:pPr>
+        <w:pStyle w:val="template"/>
+        <w:spacing w:line="240" w:lineRule="auto"/>
+      </w:pPr>
+    </w:p>
+    <w:p>
+      <w:pPr>
+        <w:pStyle w:val="template"/>
+        <w:spacing w:line="240" w:lineRule="auto"/>
+      </w:pPr>
+    </w:p>
+    <w:p>
+      <w:pPr>
+        <w:pStyle w:val="template"/>
+        <w:spacing w:line="240" w:lineRule="auto"/>
+      </w:pPr>
+    </w:p>
+    <w:p>
+      <w:pPr>
+        <w:pStyle w:val="template"/>
+        <w:spacing w:line="240" w:lineRule="auto"/>
+      </w:pPr>
+    </w:p>
+    <w:p>
+      <w:pPr>
+        <w:pStyle w:val="template"/>
+        <w:spacing w:line="240" w:lineRule="auto"/>
+      </w:pPr>
+    </w:p>
+    <w:p>
+      <w:pPr>
+        <w:pStyle w:val="template"/>
+        <w:spacing w:line="240" w:lineRule="auto"/>
+      </w:pPr>
+    </w:p>
+    <w:p>
+      <w:pPr>
+        <w:pStyle w:val="template"/>
+        <w:spacing w:line="240" w:lineRule="auto"/>
+      </w:pPr>
+    </w:p>
+    <w:p>
+      <w:pPr>
+        <w:pStyle w:val="template"/>
+        <w:spacing w:line="240" w:lineRule="auto"/>
+      </w:pPr>
+    </w:p>
+    <w:p>
+      <w:pPr>
+        <w:pStyle w:val="template"/>
+        <w:spacing w:line="240" w:lineRule="auto"/>
+      </w:pPr>
+    </w:p>
+    <w:p>
+      <w:pPr>
+        <w:pStyle w:val="template"/>
+        <w:spacing w:line="240" w:lineRule="auto"/>
+      </w:pPr>
+    </w:p>
+    <w:p>
+      <w:pPr>
+        <w:pStyle w:val="template"/>
+        <w:spacing w:line="240" w:lineRule="auto"/>
+      </w:pPr>
+    </w:p>
+    <w:p>
+      <w:pPr>
+        <w:pStyle w:val="template"/>
+        <w:spacing w:line="240" w:lineRule="auto"/>
+      </w:pPr>
+    </w:p>
+    <w:p>
+      <w:pPr>
+        <w:pStyle w:val="template"/>
+        <w:spacing w:line="240" w:lineRule="auto"/>
+      </w:pPr>
+    </w:p>
+    <w:p>
+      <w:pPr>
+        <w:pStyle w:val="template"/>
+        <w:spacing w:line="240" w:lineRule="auto"/>
+      </w:pPr>
+    </w:p>
+    <w:p>
+      <w:pPr>
+        <w:pStyle w:val="template"/>
+        <w:spacing w:line="240" w:lineRule="auto"/>
+      </w:pPr>
+    </w:p>
+    <w:p>
+      <w:pPr>
+        <w:pStyle w:val="template"/>
+        <w:spacing w:line="240" w:lineRule="auto"/>
+      </w:pPr>
+    </w:p>
+    <w:p>
+      <w:pPr>
+        <w:pStyle w:val="template"/>
+        <w:spacing w:line="240" w:lineRule="auto"/>
+      </w:pPr>
+    </w:p>
+    <w:p>
+      <w:pPr>
+        <w:pStyle w:val="template"/>
+        <w:spacing w:line="240" w:lineRule="auto"/>
+      </w:pPr>
+    </w:p>
+    <w:p>
+      <w:pPr>
+        <w:pStyle w:val="template"/>
+        <w:spacing w:line="240" w:lineRule="auto"/>
+      </w:pPr>
+    </w:p>
+    <w:p>
+      <w:pPr>
+        <w:pStyle w:val="template"/>
+        <w:spacing w:line="240" w:lineRule="auto"/>
+      </w:pPr>
+    </w:p>
+    <w:p>
+      <w:pPr>
+        <w:pStyle w:val="template"/>
+        <w:spacing w:line="240" w:lineRule="auto"/>
+      </w:pPr>
+    </w:p>
+    <w:p>
+      <w:pPr>
+        <w:pStyle w:val="template"/>
+        <w:spacing w:line="240" w:lineRule="auto"/>
       </w:pPr>
     </w:p>
     <w:p>
@@ -3973,6 +4247,7 @@
           <w:right w:val="single" w:sz="4" w:space="4" w:color="000000"/>
         </w:pBdr>
         <w:shd w:val="clear" w:color="auto" w:fill="4C4C4C"/>
+        <w:spacing w:line="240" w:lineRule="auto"/>
         <w:jc w:val="center"/>
         <w:rPr>
           <w:rFonts w:ascii="Arial" w:hAnsi="Arial"/>
@@ -3999,6 +4274,7 @@
           <w:ilvl w:val="1"/>
           <w:numId w:val="2"/>
         </w:numPr>
+        <w:spacing w:line="240" w:lineRule="auto"/>
         <w:rPr>
           <w:rFonts w:ascii="Arial" w:hAnsi="Arial"/>
         </w:rPr>
@@ -4019,6 +4295,7 @@
           <w:ilvl w:val="2"/>
           <w:numId w:val="2"/>
         </w:numPr>
+        <w:spacing w:line="240" w:lineRule="auto"/>
         <w:rPr>
           <w:rFonts w:ascii="Arial" w:hAnsi="Arial"/>
         </w:rPr>
@@ -4033,6 +4310,7 @@
     <w:p>
       <w:pPr>
         <w:pStyle w:val="template"/>
+        <w:spacing w:line="240" w:lineRule="auto"/>
         <w:jc w:val="both"/>
         <w:rPr>
           <w:i w:val="0"/>
@@ -4076,15 +4354,13 @@
         </w:rPr>
         <w:t xml:space="preserve">that allows the user to search the animals by the field and string they type in. The user will then be able to click on the animal to view the animal details. This layout will be similar for the page where the user can see all the animals that everyone has shared. The page that will allow the user to share their animals is similar to the page to view their animals except now there will be checkboxes next to each animals and a share button in the bottom right that will be unclickable until the user checks at least one animal. The feed animal page will is similar to the view animal page except when they click on the animal, they will be taken to a page that mainly features the picture of the animal and a button that will allow the user to feed the animal. The play with animal page will allow the user to pick </w:t>
       </w:r>
-      <w:proofErr w:type="spellStart"/>
-      <w:r>
-        <w:rPr>
-          <w:i w:val="0"/>
-          <w:iCs w:val="0"/>
-        </w:rPr>
-        <w:t>a</w:t>
-      </w:r>
-      <w:proofErr w:type="spellEnd"/>
+      <w:r>
+        <w:rPr>
+          <w:i w:val="0"/>
+          <w:iCs w:val="0"/>
+        </w:rPr>
+        <w:t>an</w:t>
+      </w:r>
       <w:r>
         <w:rPr>
           <w:i w:val="0"/>
@@ -4100,6 +4376,7 @@
           <w:ilvl w:val="2"/>
           <w:numId w:val="2"/>
         </w:numPr>
+        <w:spacing w:line="240" w:lineRule="auto"/>
         <w:rPr>
           <w:rFonts w:ascii="Arial" w:hAnsi="Arial"/>
         </w:rPr>
@@ -4120,6 +4397,7 @@
           <w:ilvl w:val="0"/>
           <w:numId w:val="5"/>
         </w:numPr>
+        <w:spacing w:line="240" w:lineRule="auto"/>
         <w:jc w:val="both"/>
         <w:rPr>
           <w:i w:val="0"/>
@@ -4157,6 +4435,7 @@
           <w:ilvl w:val="0"/>
           <w:numId w:val="5"/>
         </w:numPr>
+        <w:spacing w:line="240" w:lineRule="auto"/>
         <w:jc w:val="both"/>
         <w:rPr>
           <w:i w:val="0"/>
@@ -4187,6 +4466,7 @@
           <w:ilvl w:val="2"/>
           <w:numId w:val="2"/>
         </w:numPr>
+        <w:spacing w:line="240" w:lineRule="auto"/>
         <w:rPr>
           <w:rFonts w:ascii="Arial" w:hAnsi="Arial"/>
         </w:rPr>
@@ -4207,6 +4487,7 @@
           <w:ilvl w:val="0"/>
           <w:numId w:val="6"/>
         </w:numPr>
+        <w:spacing w:line="240" w:lineRule="auto"/>
         <w:jc w:val="both"/>
         <w:rPr>
           <w:i w:val="0"/>
@@ -4228,6 +4509,7 @@
           <w:ilvl w:val="0"/>
           <w:numId w:val="6"/>
         </w:numPr>
+        <w:spacing w:line="240" w:lineRule="auto"/>
         <w:jc w:val="both"/>
         <w:rPr>
           <w:i w:val="0"/>
@@ -4249,6 +4531,7 @@
           <w:ilvl w:val="0"/>
           <w:numId w:val="6"/>
         </w:numPr>
+        <w:spacing w:line="240" w:lineRule="auto"/>
         <w:jc w:val="both"/>
         <w:rPr>
           <w:i w:val="0"/>
@@ -4270,6 +4553,7 @@
           <w:ilvl w:val="2"/>
           <w:numId w:val="2"/>
         </w:numPr>
+        <w:spacing w:line="240" w:lineRule="auto"/>
         <w:rPr>
           <w:rFonts w:ascii="Arial" w:hAnsi="Arial"/>
         </w:rPr>
@@ -4286,6 +4570,7 @@
     <w:p>
       <w:pPr>
         <w:pStyle w:val="template"/>
+        <w:spacing w:line="240" w:lineRule="auto"/>
         <w:jc w:val="both"/>
         <w:rPr>
           <w:i w:val="0"/>
@@ -4303,6 +4588,7 @@
     <w:p>
       <w:pPr>
         <w:pStyle w:val="template"/>
+        <w:spacing w:line="240" w:lineRule="auto"/>
         <w:rPr>
           <w:i w:val="0"/>
         </w:rPr>
@@ -4315,6 +4601,7 @@
           <w:ilvl w:val="1"/>
           <w:numId w:val="2"/>
         </w:numPr>
+        <w:spacing w:line="240" w:lineRule="auto"/>
         <w:rPr>
           <w:rFonts w:ascii="Arial" w:hAnsi="Arial"/>
         </w:rPr>
@@ -4331,6 +4618,7 @@
     </w:p>
     <w:p>
       <w:pPr>
+        <w:spacing w:line="240" w:lineRule="auto"/>
         <w:rPr>
           <w:rFonts w:ascii="Arial" w:hAnsi="Arial"/>
           <w:iCs/>
@@ -4398,6 +4686,7 @@
     </w:p>
     <w:p>
       <w:pPr>
+        <w:spacing w:line="240" w:lineRule="auto"/>
         <w:rPr>
           <w:rFonts w:ascii="Arial" w:hAnsi="Arial"/>
           <w:iCs/>
@@ -4425,6 +4714,7 @@
     </w:p>
     <w:p>
       <w:pPr>
+        <w:spacing w:line="240" w:lineRule="auto"/>
         <w:rPr>
           <w:rFonts w:ascii="Arial" w:hAnsi="Arial"/>
           <w:iCs/>
@@ -4472,6 +4762,7 @@
     </w:p>
     <w:p>
       <w:pPr>
+        <w:spacing w:line="240" w:lineRule="auto"/>
         <w:rPr>
           <w:rFonts w:ascii="Arial" w:hAnsi="Arial"/>
           <w:iCs/>
@@ -4499,6 +4790,7 @@
     </w:p>
     <w:p>
       <w:pPr>
+        <w:spacing w:line="240" w:lineRule="auto"/>
         <w:rPr>
           <w:rFonts w:ascii="Arial" w:hAnsi="Arial"/>
           <w:iCs/>
@@ -4526,6 +4818,7 @@
     </w:p>
     <w:p>
       <w:pPr>
+        <w:spacing w:line="240" w:lineRule="auto"/>
         <w:rPr>
           <w:rFonts w:ascii="Arial" w:hAnsi="Arial"/>
           <w:iCs/>
@@ -4563,6 +4856,7 @@
     </w:p>
     <w:p>
       <w:pPr>
+        <w:spacing w:line="240" w:lineRule="auto"/>
         <w:rPr>
           <w:iCs/>
         </w:rPr>
@@ -4575,6 +4869,7 @@
           <w:ilvl w:val="1"/>
           <w:numId w:val="2"/>
         </w:numPr>
+        <w:spacing w:line="240" w:lineRule="auto"/>
       </w:pPr>
       <w:bookmarkStart w:id="47" w:name="_Toc113291707"/>
       <w:r>
@@ -4592,6 +4887,7 @@
           <w:ilvl w:val="2"/>
           <w:numId w:val="2"/>
         </w:numPr>
+        <w:spacing w:line="240" w:lineRule="auto"/>
         <w:rPr>
           <w:rFonts w:ascii="Arial" w:hAnsi="Arial"/>
         </w:rPr>
@@ -4604,6 +4900,9 @@
       </w:r>
     </w:p>
     <w:p>
+      <w:pPr>
+        <w:spacing w:line="240" w:lineRule="auto"/>
+      </w:pPr>
       <w:r>
         <w:rPr>
           <w:noProof/>
@@ -4672,31 +4971,75 @@
         </w:drawing>
       </w:r>
     </w:p>
-    <w:p/>
-    <w:p>
-      <w:pPr>
+    <w:p>
+      <w:pPr>
+        <w:spacing w:line="240" w:lineRule="auto"/>
+      </w:pPr>
+    </w:p>
+    <w:p>
+      <w:pPr>
+        <w:spacing w:line="240" w:lineRule="auto"/>
         <w:jc w:val="center"/>
       </w:pPr>
       <w:r>
         <w:t>(Use Case Diagram)</w:t>
       </w:r>
     </w:p>
-    <w:p/>
-    <w:p/>
-    <w:p/>
-    <w:p/>
-    <w:p/>
-    <w:p/>
-    <w:p/>
-    <w:p/>
-    <w:p/>
-    <w:p/>
-    <w:p/>
-    <w:p/>
-    <w:p/>
-    <w:p/>
-    <w:p/>
-    <w:p/>
+    <w:p>
+      <w:pPr>
+        <w:spacing w:line="240" w:lineRule="auto"/>
+      </w:pPr>
+    </w:p>
+    <w:p>
+      <w:pPr>
+        <w:spacing w:line="240" w:lineRule="auto"/>
+      </w:pPr>
+    </w:p>
+    <w:p>
+      <w:pPr>
+        <w:spacing w:line="240" w:lineRule="auto"/>
+      </w:pPr>
+    </w:p>
+    <w:p>
+      <w:pPr>
+        <w:spacing w:line="240" w:lineRule="auto"/>
+      </w:pPr>
+    </w:p>
+    <w:p>
+      <w:pPr>
+        <w:spacing w:line="240" w:lineRule="auto"/>
+      </w:pPr>
+    </w:p>
+    <w:p>
+      <w:pPr>
+        <w:spacing w:line="240" w:lineRule="auto"/>
+      </w:pPr>
+    </w:p>
+    <w:p>
+      <w:pPr>
+        <w:spacing w:line="240" w:lineRule="auto"/>
+      </w:pPr>
+    </w:p>
+    <w:p>
+      <w:pPr>
+        <w:spacing w:line="240" w:lineRule="auto"/>
+      </w:pPr>
+    </w:p>
+    <w:p>
+      <w:pPr>
+        <w:spacing w:line="240" w:lineRule="auto"/>
+      </w:pPr>
+    </w:p>
+    <w:p>
+      <w:pPr>
+        <w:spacing w:line="240" w:lineRule="auto"/>
+      </w:pPr>
+    </w:p>
+    <w:p>
+      <w:pPr>
+        <w:spacing w:line="240" w:lineRule="auto"/>
+      </w:pPr>
+    </w:p>
     <w:p>
       <w:pPr>
         <w:pStyle w:val="Heading1"/>
@@ -4711,6 +5054,7 @@
           <w:right w:val="single" w:sz="4" w:space="4" w:color="000000"/>
         </w:pBdr>
         <w:shd w:val="clear" w:color="auto" w:fill="4C4C4C"/>
+        <w:spacing w:line="240" w:lineRule="auto"/>
         <w:jc w:val="center"/>
         <w:rPr>
           <w:rFonts w:ascii="Arial" w:hAnsi="Arial"/>
@@ -4723,6 +5067,7 @@
           <w:rFonts w:ascii="Arial" w:hAnsi="Arial"/>
           <w:color w:val="FFFFFF"/>
         </w:rPr>
+        <w:lastRenderedPageBreak/>
         <w:t>Other Non-functional Requirements</w:t>
       </w:r>
       <w:bookmarkEnd w:id="48"/>
@@ -4734,6 +5079,7 @@
           <w:ilvl w:val="1"/>
           <w:numId w:val="2"/>
         </w:numPr>
+        <w:spacing w:line="240" w:lineRule="auto"/>
         <w:rPr>
           <w:rFonts w:ascii="Arial" w:hAnsi="Arial"/>
         </w:rPr>
@@ -4752,6 +5098,7 @@
     <w:p>
       <w:pPr>
         <w:pStyle w:val="template"/>
+        <w:spacing w:line="240" w:lineRule="auto"/>
         <w:jc w:val="both"/>
         <w:rPr>
           <w:i w:val="0"/>
@@ -4773,6 +5120,7 @@
           <w:ilvl w:val="1"/>
           <w:numId w:val="2"/>
         </w:numPr>
+        <w:spacing w:line="240" w:lineRule="auto"/>
         <w:rPr>
           <w:rFonts w:ascii="Arial" w:hAnsi="Arial"/>
         </w:rPr>
@@ -4791,6 +5139,7 @@
     <w:p>
       <w:pPr>
         <w:pStyle w:val="template"/>
+        <w:spacing w:line="240" w:lineRule="auto"/>
         <w:jc w:val="both"/>
         <w:rPr>
           <w:i w:val="0"/>
@@ -4802,7 +5151,21 @@
           <w:i w:val="0"/>
           <w:iCs w:val="0"/>
         </w:rPr>
-        <w:t>Under ideal circumstances the log in credentials will be encrypted so that it cannot be accessed by unauthorized parties. Also, under ideal circumstances we will be using HTTPS so that the username and passwords won’t be sent over plain text. Some other considerations is if user uploads graphic images or graphic comments, then the developers or moderators will need to go in with a special account that can remove the content and possibly remove the user.</w:t>
+        <w:t xml:space="preserve">Under ideal circumstances the log in credentials will be encrypted so that it cannot be accessed by unauthorized parties. Also, under ideal circumstances we will be using HTTPS so that the username and passwords </w:t>
+      </w:r>
+      <w:r>
+        <w:rPr>
+          <w:i w:val="0"/>
+          <w:iCs w:val="0"/>
+        </w:rPr>
+        <w:t>will not</w:t>
+      </w:r>
+      <w:r>
+        <w:rPr>
+          <w:i w:val="0"/>
+          <w:iCs w:val="0"/>
+        </w:rPr>
+        <w:t xml:space="preserve"> be sent over plain text. Some other considerations is if user uploads graphic images or graphic comments, then the developers or moderators will need to go in with a special account that can remove the content and possibly remove the user.</w:t>
       </w:r>
     </w:p>
     <w:p>
@@ -4812,6 +5175,7 @@
           <w:ilvl w:val="1"/>
           <w:numId w:val="2"/>
         </w:numPr>
+        <w:spacing w:line="240" w:lineRule="auto"/>
         <w:rPr>
           <w:rFonts w:ascii="Arial" w:hAnsi="Arial"/>
         </w:rPr>
@@ -4830,6 +5194,7 @@
     <w:p>
       <w:pPr>
         <w:pStyle w:val="template"/>
+        <w:spacing w:line="240" w:lineRule="auto"/>
         <w:jc w:val="both"/>
         <w:rPr>
           <w:i w:val="0"/>
@@ -4847,6 +5212,7 @@
     <w:p>
       <w:pPr>
         <w:pStyle w:val="template"/>
+        <w:spacing w:line="240" w:lineRule="auto"/>
         <w:jc w:val="both"/>
         <w:rPr>
           <w:i w:val="0"/>
@@ -4864,6 +5230,7 @@
     <w:p>
       <w:pPr>
         <w:pStyle w:val="template"/>
+        <w:spacing w:line="240" w:lineRule="auto"/>
         <w:jc w:val="both"/>
         <w:rPr>
           <w:i w:val="0"/>
@@ -4881,6 +5248,7 @@
     <w:p>
       <w:pPr>
         <w:pStyle w:val="template"/>
+        <w:spacing w:line="240" w:lineRule="auto"/>
         <w:jc w:val="both"/>
         <w:rPr>
           <w:i w:val="0"/>
@@ -4892,12 +5260,27 @@
           <w:i w:val="0"/>
           <w:iCs w:val="0"/>
         </w:rPr>
-        <w:t xml:space="preserve">For portability the software would ideally work on any kind of devices with adjustment being made for the between the screen sizes. </w:t>
-      </w:r>
-    </w:p>
-    <w:p>
-      <w:pPr>
-        <w:pStyle w:val="template"/>
+        <w:t xml:space="preserve">For </w:t>
+      </w:r>
+      <w:r>
+        <w:rPr>
+          <w:i w:val="0"/>
+          <w:iCs w:val="0"/>
+        </w:rPr>
+        <w:t>portability,</w:t>
+      </w:r>
+      <w:r>
+        <w:rPr>
+          <w:i w:val="0"/>
+          <w:iCs w:val="0"/>
+        </w:rPr>
+        <w:t xml:space="preserve"> the software would ideally work on any kind of devices with adjustment being made for the between the screen sizes. </w:t>
+      </w:r>
+    </w:p>
+    <w:p>
+      <w:pPr>
+        <w:pStyle w:val="template"/>
+        <w:spacing w:line="240" w:lineRule="auto"/>
         <w:jc w:val="both"/>
         <w:rPr>
           <w:i w:val="0"/>
@@ -4915,6 +5298,7 @@
     <w:p>
       <w:pPr>
         <w:pStyle w:val="template"/>
+        <w:spacing w:line="240" w:lineRule="auto"/>
         <w:jc w:val="both"/>
         <w:rPr>
           <w:i w:val="0"/>
@@ -4932,79 +5316,100 @@
     <w:p>
       <w:pPr>
         <w:pStyle w:val="template"/>
-        <w:rPr>
-          <w:i w:val="0"/>
-        </w:rPr>
-      </w:pPr>
-    </w:p>
-    <w:p>
-      <w:pPr>
-        <w:pStyle w:val="template"/>
-      </w:pPr>
-    </w:p>
-    <w:p>
-      <w:pPr>
-        <w:pStyle w:val="template"/>
-      </w:pPr>
-    </w:p>
-    <w:p>
-      <w:pPr>
-        <w:pStyle w:val="template"/>
-      </w:pPr>
-    </w:p>
-    <w:p>
-      <w:pPr>
-        <w:pStyle w:val="template"/>
-      </w:pPr>
-    </w:p>
-    <w:p>
-      <w:pPr>
-        <w:pStyle w:val="template"/>
-      </w:pPr>
-    </w:p>
-    <w:p>
-      <w:pPr>
-        <w:pStyle w:val="template"/>
-      </w:pPr>
-    </w:p>
-    <w:p>
-      <w:pPr>
-        <w:pStyle w:val="template"/>
-      </w:pPr>
-    </w:p>
-    <w:p>
-      <w:pPr>
-        <w:pStyle w:val="template"/>
-      </w:pPr>
-    </w:p>
-    <w:p>
-      <w:pPr>
-        <w:pStyle w:val="template"/>
-      </w:pPr>
-    </w:p>
-    <w:p>
-      <w:pPr>
-        <w:pStyle w:val="template"/>
-      </w:pPr>
-    </w:p>
-    <w:p>
-      <w:pPr>
-        <w:pStyle w:val="template"/>
-      </w:pPr>
-    </w:p>
-    <w:p>
-      <w:pPr>
-        <w:pStyle w:val="template"/>
-      </w:pPr>
-    </w:p>
-    <w:p>
-      <w:pPr>
-        <w:pStyle w:val="template"/>
-      </w:pPr>
-    </w:p>
-    <w:p>
-      <w:pPr>
-        <w:pStyle w:val="template"/>
+        <w:spacing w:line="240" w:lineRule="auto"/>
+        <w:rPr>
+          <w:i w:val="0"/>
+        </w:rPr>
+      </w:pPr>
+    </w:p>
+    <w:p>
+      <w:pPr>
+        <w:pStyle w:val="template"/>
+        <w:spacing w:line="240" w:lineRule="auto"/>
+      </w:pPr>
+    </w:p>
+    <w:p>
+      <w:pPr>
+        <w:pStyle w:val="template"/>
+        <w:spacing w:line="240" w:lineRule="auto"/>
+      </w:pPr>
+    </w:p>
+    <w:p>
+      <w:pPr>
+        <w:pStyle w:val="template"/>
+        <w:spacing w:line="240" w:lineRule="auto"/>
+      </w:pPr>
+    </w:p>
+    <w:p>
+      <w:pPr>
+        <w:pStyle w:val="template"/>
+        <w:spacing w:line="240" w:lineRule="auto"/>
+      </w:pPr>
+    </w:p>
+    <w:p>
+      <w:pPr>
+        <w:pStyle w:val="template"/>
+        <w:spacing w:line="240" w:lineRule="auto"/>
+      </w:pPr>
+    </w:p>
+    <w:p>
+      <w:pPr>
+        <w:pStyle w:val="template"/>
+        <w:spacing w:line="240" w:lineRule="auto"/>
+      </w:pPr>
+    </w:p>
+    <w:p>
+      <w:pPr>
+        <w:pStyle w:val="template"/>
+        <w:spacing w:line="240" w:lineRule="auto"/>
+      </w:pPr>
+    </w:p>
+    <w:p>
+      <w:pPr>
+        <w:pStyle w:val="template"/>
+        <w:spacing w:line="240" w:lineRule="auto"/>
+      </w:pPr>
+    </w:p>
+    <w:p>
+      <w:pPr>
+        <w:pStyle w:val="template"/>
+        <w:spacing w:line="240" w:lineRule="auto"/>
+      </w:pPr>
+    </w:p>
+    <w:p>
+      <w:pPr>
+        <w:pStyle w:val="template"/>
+        <w:spacing w:line="240" w:lineRule="auto"/>
+      </w:pPr>
+    </w:p>
+    <w:p>
+      <w:pPr>
+        <w:pStyle w:val="template"/>
+        <w:spacing w:line="240" w:lineRule="auto"/>
+      </w:pPr>
+    </w:p>
+    <w:p>
+      <w:pPr>
+        <w:pStyle w:val="template"/>
+        <w:spacing w:line="240" w:lineRule="auto"/>
+      </w:pPr>
+    </w:p>
+    <w:p>
+      <w:pPr>
+        <w:pStyle w:val="template"/>
+        <w:spacing w:line="240" w:lineRule="auto"/>
+      </w:pPr>
+    </w:p>
+    <w:p>
+      <w:pPr>
+        <w:pStyle w:val="template"/>
+        <w:spacing w:line="240" w:lineRule="auto"/>
+      </w:pPr>
+    </w:p>
+    <w:p>
+      <w:pPr>
+        <w:pStyle w:val="template"/>
+        <w:spacing w:line="240" w:lineRule="auto"/>
       </w:pPr>
     </w:p>
     <w:p>
@@ -5021,6 +5426,7 @@
           <w:right w:val="single" w:sz="4" w:space="4" w:color="000000"/>
         </w:pBdr>
         <w:shd w:val="clear" w:color="auto" w:fill="4C4C4C"/>
+        <w:spacing w:line="240" w:lineRule="auto"/>
         <w:jc w:val="center"/>
         <w:rPr>
           <w:rFonts w:ascii="Arial" w:hAnsi="Arial"/>
@@ -5043,12 +5449,14 @@
     <w:p>
       <w:pPr>
         <w:pStyle w:val="template"/>
+        <w:spacing w:line="240" w:lineRule="auto"/>
       </w:pPr>
       <w:bookmarkStart w:id="57" w:name="_Toc439994696"/>
     </w:p>
     <w:p>
       <w:pPr>
         <w:pStyle w:val="template"/>
+        <w:spacing w:line="240" w:lineRule="auto"/>
         <w:rPr>
           <w:i w:val="0"/>
           <w:iCs w:val="0"/>
@@ -5079,214 +5487,273 @@
     <w:p>
       <w:pPr>
         <w:pStyle w:val="template"/>
-      </w:pPr>
-    </w:p>
-    <w:p>
-      <w:pPr>
-        <w:pStyle w:val="template"/>
-      </w:pPr>
-    </w:p>
-    <w:p>
-      <w:pPr>
-        <w:pStyle w:val="template"/>
-      </w:pPr>
-    </w:p>
-    <w:p>
-      <w:pPr>
-        <w:pStyle w:val="template"/>
-      </w:pPr>
-    </w:p>
-    <w:p>
-      <w:pPr>
-        <w:pStyle w:val="template"/>
-      </w:pPr>
-    </w:p>
-    <w:p>
-      <w:pPr>
-        <w:pStyle w:val="template"/>
-      </w:pPr>
-    </w:p>
-    <w:p>
-      <w:pPr>
-        <w:pStyle w:val="template"/>
-      </w:pPr>
-    </w:p>
-    <w:p>
-      <w:pPr>
-        <w:pStyle w:val="template"/>
-      </w:pPr>
-    </w:p>
-    <w:p>
-      <w:pPr>
-        <w:pStyle w:val="template"/>
-      </w:pPr>
-    </w:p>
-    <w:p>
-      <w:pPr>
-        <w:pStyle w:val="template"/>
-      </w:pPr>
-    </w:p>
-    <w:p>
-      <w:pPr>
-        <w:pStyle w:val="template"/>
-      </w:pPr>
-    </w:p>
-    <w:p>
-      <w:pPr>
-        <w:pStyle w:val="template"/>
-      </w:pPr>
-    </w:p>
-    <w:p>
-      <w:pPr>
-        <w:pStyle w:val="template"/>
-      </w:pPr>
-    </w:p>
-    <w:p>
-      <w:pPr>
-        <w:pStyle w:val="template"/>
-      </w:pPr>
-    </w:p>
-    <w:p>
-      <w:pPr>
-        <w:pStyle w:val="template"/>
-      </w:pPr>
-    </w:p>
-    <w:p>
-      <w:pPr>
-        <w:pStyle w:val="template"/>
-      </w:pPr>
-    </w:p>
-    <w:p>
-      <w:pPr>
-        <w:pStyle w:val="template"/>
-      </w:pPr>
-    </w:p>
-    <w:p>
-      <w:pPr>
-        <w:pStyle w:val="template"/>
-      </w:pPr>
-    </w:p>
-    <w:p>
-      <w:pPr>
-        <w:pStyle w:val="template"/>
-      </w:pPr>
-    </w:p>
-    <w:p>
-      <w:pPr>
-        <w:pStyle w:val="template"/>
-      </w:pPr>
-    </w:p>
-    <w:p>
-      <w:pPr>
-        <w:pStyle w:val="template"/>
-      </w:pPr>
-    </w:p>
-    <w:p>
-      <w:pPr>
-        <w:pStyle w:val="template"/>
-      </w:pPr>
-    </w:p>
-    <w:p>
-      <w:pPr>
-        <w:pStyle w:val="template"/>
-      </w:pPr>
-    </w:p>
-    <w:p>
-      <w:pPr>
-        <w:pStyle w:val="template"/>
-      </w:pPr>
-    </w:p>
-    <w:p>
-      <w:pPr>
-        <w:pStyle w:val="template"/>
-      </w:pPr>
-    </w:p>
-    <w:p>
-      <w:pPr>
-        <w:pStyle w:val="template"/>
-      </w:pPr>
-    </w:p>
-    <w:p>
-      <w:pPr>
-        <w:pStyle w:val="template"/>
-      </w:pPr>
-    </w:p>
-    <w:p>
-      <w:pPr>
-        <w:pStyle w:val="template"/>
-      </w:pPr>
-    </w:p>
-    <w:p>
-      <w:pPr>
-        <w:pStyle w:val="template"/>
-      </w:pPr>
-    </w:p>
-    <w:p>
-      <w:pPr>
-        <w:pStyle w:val="template"/>
-      </w:pPr>
-    </w:p>
-    <w:p>
-      <w:pPr>
-        <w:pStyle w:val="template"/>
-      </w:pPr>
-    </w:p>
-    <w:p>
-      <w:pPr>
-        <w:pStyle w:val="template"/>
-      </w:pPr>
-    </w:p>
-    <w:p>
-      <w:pPr>
-        <w:pStyle w:val="template"/>
-      </w:pPr>
-    </w:p>
-    <w:p>
-      <w:pPr>
-        <w:pStyle w:val="template"/>
-      </w:pPr>
-    </w:p>
-    <w:p>
-      <w:pPr>
-        <w:pStyle w:val="template"/>
-      </w:pPr>
-    </w:p>
-    <w:p>
-      <w:pPr>
-        <w:pStyle w:val="template"/>
-      </w:pPr>
-    </w:p>
-    <w:p>
-      <w:pPr>
-        <w:pStyle w:val="template"/>
-      </w:pPr>
-    </w:p>
-    <w:p>
-      <w:pPr>
-        <w:pStyle w:val="template"/>
-      </w:pPr>
-    </w:p>
-    <w:p>
-      <w:pPr>
-        <w:pStyle w:val="template"/>
-      </w:pPr>
-    </w:p>
-    <w:p>
-      <w:pPr>
-        <w:pStyle w:val="template"/>
-      </w:pPr>
-    </w:p>
-    <w:p>
-      <w:pPr>
-        <w:pStyle w:val="template"/>
+        <w:spacing w:line="240" w:lineRule="auto"/>
+      </w:pPr>
+    </w:p>
+    <w:p>
+      <w:pPr>
+        <w:pStyle w:val="template"/>
+        <w:spacing w:line="240" w:lineRule="auto"/>
+      </w:pPr>
+    </w:p>
+    <w:p>
+      <w:pPr>
+        <w:pStyle w:val="template"/>
+        <w:spacing w:line="240" w:lineRule="auto"/>
+      </w:pPr>
+    </w:p>
+    <w:p>
+      <w:pPr>
+        <w:pStyle w:val="template"/>
+        <w:spacing w:line="240" w:lineRule="auto"/>
+      </w:pPr>
+    </w:p>
+    <w:p>
+      <w:pPr>
+        <w:pStyle w:val="template"/>
+        <w:spacing w:line="240" w:lineRule="auto"/>
+      </w:pPr>
+    </w:p>
+    <w:p>
+      <w:pPr>
+        <w:pStyle w:val="template"/>
+        <w:spacing w:line="240" w:lineRule="auto"/>
+      </w:pPr>
+    </w:p>
+    <w:p>
+      <w:pPr>
+        <w:pStyle w:val="template"/>
+        <w:spacing w:line="240" w:lineRule="auto"/>
+      </w:pPr>
+    </w:p>
+    <w:p>
+      <w:pPr>
+        <w:pStyle w:val="template"/>
+        <w:spacing w:line="240" w:lineRule="auto"/>
+      </w:pPr>
+    </w:p>
+    <w:p>
+      <w:pPr>
+        <w:pStyle w:val="template"/>
+        <w:spacing w:line="240" w:lineRule="auto"/>
+      </w:pPr>
+    </w:p>
+    <w:p>
+      <w:pPr>
+        <w:pStyle w:val="template"/>
+        <w:spacing w:line="240" w:lineRule="auto"/>
+      </w:pPr>
+    </w:p>
+    <w:p>
+      <w:pPr>
+        <w:pStyle w:val="template"/>
+        <w:spacing w:line="240" w:lineRule="auto"/>
+      </w:pPr>
+    </w:p>
+    <w:p>
+      <w:pPr>
+        <w:pStyle w:val="template"/>
+        <w:spacing w:line="240" w:lineRule="auto"/>
+      </w:pPr>
+    </w:p>
+    <w:p>
+      <w:pPr>
+        <w:pStyle w:val="template"/>
+        <w:spacing w:line="240" w:lineRule="auto"/>
+      </w:pPr>
+    </w:p>
+    <w:p>
+      <w:pPr>
+        <w:pStyle w:val="template"/>
+        <w:spacing w:line="240" w:lineRule="auto"/>
+      </w:pPr>
+    </w:p>
+    <w:p>
+      <w:pPr>
+        <w:pStyle w:val="template"/>
+        <w:spacing w:line="240" w:lineRule="auto"/>
+      </w:pPr>
+    </w:p>
+    <w:p>
+      <w:pPr>
+        <w:pStyle w:val="template"/>
+        <w:spacing w:line="240" w:lineRule="auto"/>
+      </w:pPr>
+    </w:p>
+    <w:p>
+      <w:pPr>
+        <w:pStyle w:val="template"/>
+        <w:spacing w:line="240" w:lineRule="auto"/>
+      </w:pPr>
+    </w:p>
+    <w:p>
+      <w:pPr>
+        <w:pStyle w:val="template"/>
+        <w:spacing w:line="240" w:lineRule="auto"/>
+      </w:pPr>
+    </w:p>
+    <w:p>
+      <w:pPr>
+        <w:pStyle w:val="template"/>
+        <w:spacing w:line="240" w:lineRule="auto"/>
+      </w:pPr>
+    </w:p>
+    <w:p>
+      <w:pPr>
+        <w:pStyle w:val="template"/>
+        <w:spacing w:line="240" w:lineRule="auto"/>
+      </w:pPr>
+    </w:p>
+    <w:p>
+      <w:pPr>
+        <w:pStyle w:val="template"/>
+        <w:spacing w:line="240" w:lineRule="auto"/>
+      </w:pPr>
+    </w:p>
+    <w:p>
+      <w:pPr>
+        <w:pStyle w:val="template"/>
+        <w:spacing w:line="240" w:lineRule="auto"/>
+      </w:pPr>
+    </w:p>
+    <w:p>
+      <w:pPr>
+        <w:pStyle w:val="template"/>
+        <w:spacing w:line="240" w:lineRule="auto"/>
+      </w:pPr>
+    </w:p>
+    <w:p>
+      <w:pPr>
+        <w:pStyle w:val="template"/>
+        <w:spacing w:line="240" w:lineRule="auto"/>
+      </w:pPr>
+    </w:p>
+    <w:p>
+      <w:pPr>
+        <w:pStyle w:val="template"/>
+        <w:spacing w:line="240" w:lineRule="auto"/>
+      </w:pPr>
+    </w:p>
+    <w:p>
+      <w:pPr>
+        <w:pStyle w:val="template"/>
+        <w:spacing w:line="240" w:lineRule="auto"/>
+      </w:pPr>
+    </w:p>
+    <w:p>
+      <w:pPr>
+        <w:pStyle w:val="template"/>
+        <w:spacing w:line="240" w:lineRule="auto"/>
+      </w:pPr>
+    </w:p>
+    <w:p>
+      <w:pPr>
+        <w:pStyle w:val="template"/>
+        <w:spacing w:line="240" w:lineRule="auto"/>
+      </w:pPr>
+    </w:p>
+    <w:p>
+      <w:pPr>
+        <w:pStyle w:val="template"/>
+        <w:spacing w:line="240" w:lineRule="auto"/>
+      </w:pPr>
+    </w:p>
+    <w:p>
+      <w:pPr>
+        <w:pStyle w:val="template"/>
+        <w:spacing w:line="240" w:lineRule="auto"/>
+      </w:pPr>
+    </w:p>
+    <w:p>
+      <w:pPr>
+        <w:pStyle w:val="template"/>
+        <w:spacing w:line="240" w:lineRule="auto"/>
+      </w:pPr>
+    </w:p>
+    <w:p>
+      <w:pPr>
+        <w:pStyle w:val="template"/>
+        <w:spacing w:line="240" w:lineRule="auto"/>
+      </w:pPr>
+    </w:p>
+    <w:p>
+      <w:pPr>
+        <w:pStyle w:val="template"/>
+        <w:spacing w:line="240" w:lineRule="auto"/>
+      </w:pPr>
+    </w:p>
+    <w:p>
+      <w:pPr>
+        <w:pStyle w:val="template"/>
+        <w:spacing w:line="240" w:lineRule="auto"/>
+      </w:pPr>
+    </w:p>
+    <w:p>
+      <w:pPr>
+        <w:pStyle w:val="template"/>
+        <w:spacing w:line="240" w:lineRule="auto"/>
+      </w:pPr>
+    </w:p>
+    <w:p>
+      <w:pPr>
+        <w:pStyle w:val="template"/>
+        <w:spacing w:line="240" w:lineRule="auto"/>
+      </w:pPr>
+    </w:p>
+    <w:p>
+      <w:pPr>
+        <w:pStyle w:val="template"/>
+        <w:spacing w:line="240" w:lineRule="auto"/>
+      </w:pPr>
+    </w:p>
+    <w:p>
+      <w:pPr>
+        <w:pStyle w:val="template"/>
+        <w:spacing w:line="240" w:lineRule="auto"/>
+      </w:pPr>
+    </w:p>
+    <w:p>
+      <w:pPr>
+        <w:pStyle w:val="template"/>
+        <w:spacing w:line="240" w:lineRule="auto"/>
+      </w:pPr>
+    </w:p>
+    <w:p>
+      <w:pPr>
+        <w:pStyle w:val="template"/>
+        <w:spacing w:line="240" w:lineRule="auto"/>
+      </w:pPr>
+    </w:p>
+    <w:p>
+      <w:pPr>
+        <w:pStyle w:val="template"/>
+        <w:spacing w:line="240" w:lineRule="auto"/>
+      </w:pPr>
+    </w:p>
+    <w:p>
+      <w:pPr>
+        <w:pStyle w:val="template"/>
+        <w:spacing w:line="240" w:lineRule="auto"/>
+      </w:pPr>
+    </w:p>
+    <w:p>
+      <w:pPr>
+        <w:pStyle w:val="template"/>
+        <w:spacing w:line="240" w:lineRule="auto"/>
+      </w:pPr>
+    </w:p>
+    <w:p>
+      <w:pPr>
+        <w:pStyle w:val="template"/>
+        <w:spacing w:line="240" w:lineRule="auto"/>
       </w:pPr>
     </w:p>
     <w:bookmarkEnd w:id="57"/>
-    <w:p/>
-    <w:p/>
-    <w:p/>
-    <w:p/>
-    <w:p/>
+    <w:p>
+      <w:pPr>
+        <w:spacing w:line="240" w:lineRule="auto"/>
+      </w:pPr>
+    </w:p>
     <w:p>
       <w:pPr>
         <w:pStyle w:val="TOCEntry"/>
@@ -5297,6 +5764,7 @@
           <w:right w:val="single" w:sz="4" w:space="4" w:color="000000"/>
         </w:pBdr>
         <w:shd w:val="clear" w:color="auto" w:fill="4C4C4C"/>
+        <w:spacing w:line="240" w:lineRule="auto"/>
         <w:jc w:val="center"/>
         <w:rPr>
           <w:rFonts w:ascii="Arial" w:hAnsi="Arial"/>
@@ -5313,24 +5781,6 @@
         <w:t>Appendix A – Data Dictionary</w:t>
       </w:r>
       <w:bookmarkEnd w:id="58"/>
-    </w:p>
-    <w:p/>
-    <w:p>
-      <w:pPr>
-        <w:rPr>
-          <w:rFonts w:ascii="Arial" w:hAnsi="Arial"/>
-          <w:i/>
-          <w:sz w:val="22"/>
-        </w:rPr>
-      </w:pPr>
-      <w:r>
-        <w:rPr>
-          <w:rFonts w:ascii="Arial" w:hAnsi="Arial"/>
-          <w:i/>
-          <w:sz w:val="22"/>
-        </w:rPr>
-        <w:t>&lt;Data dictionary is used to track all the different variables, states and functional requirements that you described in your document. Make sure to include the complete list of all constants, state variables (and their possible states), inputs and outputs in a table. In the table, include the description of these items as well as all related operations and requirements.&gt;</w:t>
-      </w:r>
     </w:p>
     <w:tbl>
       <w:tblPr>
@@ -5349,6 +5799,7 @@
           </w:tcPr>
           <w:p>
             <w:pPr>
+              <w:spacing w:line="240" w:lineRule="auto"/>
               <w:rPr>
                 <w:rFonts w:ascii="Arial" w:hAnsi="Arial"/>
                 <w:iCs/>
@@ -5371,6 +5822,7 @@
           </w:tcPr>
           <w:p>
             <w:pPr>
+              <w:spacing w:line="240" w:lineRule="auto"/>
               <w:rPr>
                 <w:rFonts w:ascii="Arial" w:hAnsi="Arial"/>
                 <w:iCs/>
@@ -5395,6 +5847,7 @@
           </w:tcPr>
           <w:p>
             <w:pPr>
+              <w:spacing w:line="240" w:lineRule="auto"/>
               <w:rPr>
                 <w:rFonts w:ascii="Arial" w:hAnsi="Arial"/>
                 <w:iCs/>
@@ -5417,6 +5870,7 @@
           </w:tcPr>
           <w:p>
             <w:pPr>
+              <w:spacing w:line="240" w:lineRule="auto"/>
               <w:rPr>
                 <w:rFonts w:ascii="Arial" w:hAnsi="Arial"/>
                 <w:iCs/>
@@ -5441,6 +5895,7 @@
           </w:tcPr>
           <w:p>
             <w:pPr>
+              <w:spacing w:line="240" w:lineRule="auto"/>
               <w:rPr>
                 <w:rFonts w:ascii="Arial" w:hAnsi="Arial"/>
                 <w:iCs/>
@@ -5463,6 +5918,7 @@
           </w:tcPr>
           <w:p>
             <w:pPr>
+              <w:spacing w:line="240" w:lineRule="auto"/>
               <w:rPr>
                 <w:rFonts w:ascii="Arial" w:hAnsi="Arial"/>
                 <w:iCs/>
@@ -5487,6 +5943,7 @@
           </w:tcPr>
           <w:p>
             <w:pPr>
+              <w:spacing w:line="240" w:lineRule="auto"/>
               <w:rPr>
                 <w:rFonts w:ascii="Arial" w:hAnsi="Arial"/>
                 <w:iCs/>
@@ -5509,6 +5966,7 @@
           </w:tcPr>
           <w:p>
             <w:pPr>
+              <w:spacing w:line="240" w:lineRule="auto"/>
               <w:rPr>
                 <w:rFonts w:ascii="Arial" w:hAnsi="Arial"/>
                 <w:iCs/>
@@ -5533,6 +5991,7 @@
           </w:tcPr>
           <w:p>
             <w:pPr>
+              <w:spacing w:line="240" w:lineRule="auto"/>
               <w:rPr>
                 <w:rFonts w:ascii="Arial" w:hAnsi="Arial"/>
                 <w:iCs/>
@@ -5555,6 +6014,7 @@
           </w:tcPr>
           <w:p>
             <w:pPr>
+              <w:spacing w:line="240" w:lineRule="auto"/>
               <w:rPr>
                 <w:rFonts w:ascii="Arial" w:hAnsi="Arial"/>
                 <w:iCs/>
@@ -5575,6 +6035,7 @@
     </w:tbl>
     <w:p>
       <w:pPr>
+        <w:spacing w:line="240" w:lineRule="auto"/>
         <w:rPr>
           <w:rFonts w:ascii="Arial" w:hAnsi="Arial"/>
           <w:i/>
@@ -5582,40 +6043,180 @@
         </w:rPr>
       </w:pPr>
     </w:p>
-    <w:p/>
-    <w:p/>
-    <w:p/>
-    <w:p/>
-    <w:p/>
-    <w:p/>
-    <w:p/>
-    <w:p/>
-    <w:p/>
-    <w:p/>
-    <w:p/>
-    <w:p/>
-    <w:p/>
-    <w:p/>
-    <w:p/>
-    <w:p/>
-    <w:p/>
-    <w:p/>
-    <w:p/>
-    <w:p/>
-    <w:p/>
-    <w:p/>
-    <w:p/>
-    <w:p/>
-    <w:p/>
-    <w:p/>
-    <w:p/>
-    <w:p/>
-    <w:p/>
-    <w:p/>
-    <w:p/>
-    <w:p/>
-    <w:p/>
-    <w:p/>
+    <w:p>
+      <w:pPr>
+        <w:spacing w:line="240" w:lineRule="auto"/>
+      </w:pPr>
+    </w:p>
+    <w:p>
+      <w:pPr>
+        <w:spacing w:line="240" w:lineRule="auto"/>
+      </w:pPr>
+    </w:p>
+    <w:p>
+      <w:pPr>
+        <w:spacing w:line="240" w:lineRule="auto"/>
+      </w:pPr>
+    </w:p>
+    <w:p>
+      <w:pPr>
+        <w:spacing w:line="240" w:lineRule="auto"/>
+      </w:pPr>
+    </w:p>
+    <w:p>
+      <w:pPr>
+        <w:spacing w:line="240" w:lineRule="auto"/>
+      </w:pPr>
+    </w:p>
+    <w:p>
+      <w:pPr>
+        <w:spacing w:line="240" w:lineRule="auto"/>
+      </w:pPr>
+    </w:p>
+    <w:p>
+      <w:pPr>
+        <w:spacing w:line="240" w:lineRule="auto"/>
+      </w:pPr>
+    </w:p>
+    <w:p>
+      <w:pPr>
+        <w:spacing w:line="240" w:lineRule="auto"/>
+      </w:pPr>
+    </w:p>
+    <w:p>
+      <w:pPr>
+        <w:spacing w:line="240" w:lineRule="auto"/>
+      </w:pPr>
+    </w:p>
+    <w:p>
+      <w:pPr>
+        <w:spacing w:line="240" w:lineRule="auto"/>
+      </w:pPr>
+    </w:p>
+    <w:p>
+      <w:pPr>
+        <w:spacing w:line="240" w:lineRule="auto"/>
+      </w:pPr>
+    </w:p>
+    <w:p>
+      <w:pPr>
+        <w:spacing w:line="240" w:lineRule="auto"/>
+      </w:pPr>
+    </w:p>
+    <w:p>
+      <w:pPr>
+        <w:spacing w:line="240" w:lineRule="auto"/>
+      </w:pPr>
+    </w:p>
+    <w:p>
+      <w:pPr>
+        <w:spacing w:line="240" w:lineRule="auto"/>
+      </w:pPr>
+    </w:p>
+    <w:p>
+      <w:pPr>
+        <w:spacing w:line="240" w:lineRule="auto"/>
+      </w:pPr>
+    </w:p>
+    <w:p>
+      <w:pPr>
+        <w:spacing w:line="240" w:lineRule="auto"/>
+      </w:pPr>
+    </w:p>
+    <w:p>
+      <w:pPr>
+        <w:spacing w:line="240" w:lineRule="auto"/>
+      </w:pPr>
+    </w:p>
+    <w:p>
+      <w:pPr>
+        <w:spacing w:line="240" w:lineRule="auto"/>
+      </w:pPr>
+    </w:p>
+    <w:p>
+      <w:pPr>
+        <w:spacing w:line="240" w:lineRule="auto"/>
+      </w:pPr>
+    </w:p>
+    <w:p>
+      <w:pPr>
+        <w:spacing w:line="240" w:lineRule="auto"/>
+      </w:pPr>
+    </w:p>
+    <w:p>
+      <w:pPr>
+        <w:spacing w:line="240" w:lineRule="auto"/>
+      </w:pPr>
+    </w:p>
+    <w:p>
+      <w:pPr>
+        <w:spacing w:line="240" w:lineRule="auto"/>
+      </w:pPr>
+    </w:p>
+    <w:p>
+      <w:pPr>
+        <w:spacing w:line="240" w:lineRule="auto"/>
+      </w:pPr>
+    </w:p>
+    <w:p>
+      <w:pPr>
+        <w:spacing w:line="240" w:lineRule="auto"/>
+      </w:pPr>
+    </w:p>
+    <w:p>
+      <w:pPr>
+        <w:spacing w:line="240" w:lineRule="auto"/>
+      </w:pPr>
+    </w:p>
+    <w:p>
+      <w:pPr>
+        <w:spacing w:line="240" w:lineRule="auto"/>
+      </w:pPr>
+    </w:p>
+    <w:p>
+      <w:pPr>
+        <w:spacing w:line="240" w:lineRule="auto"/>
+        <w:jc w:val="center"/>
+      </w:pPr>
+    </w:p>
+    <w:p>
+      <w:pPr>
+        <w:spacing w:line="240" w:lineRule="auto"/>
+        <w:jc w:val="center"/>
+      </w:pPr>
+    </w:p>
+    <w:p>
+      <w:pPr>
+        <w:spacing w:line="240" w:lineRule="auto"/>
+        <w:jc w:val="center"/>
+      </w:pPr>
+    </w:p>
+    <w:p>
+      <w:pPr>
+        <w:spacing w:line="240" w:lineRule="auto"/>
+        <w:jc w:val="center"/>
+      </w:pPr>
+    </w:p>
+    <w:p>
+      <w:pPr>
+        <w:spacing w:line="240" w:lineRule="auto"/>
+      </w:pPr>
+    </w:p>
+    <w:p>
+      <w:pPr>
+        <w:spacing w:line="240" w:lineRule="auto"/>
+      </w:pPr>
+    </w:p>
+    <w:p>
+      <w:pPr>
+        <w:spacing w:line="240" w:lineRule="auto"/>
+      </w:pPr>
+    </w:p>
+    <w:p>
+      <w:pPr>
+        <w:spacing w:line="240" w:lineRule="auto"/>
+      </w:pPr>
+    </w:p>
     <w:p>
       <w:pPr>
         <w:pStyle w:val="TOCEntry"/>
@@ -5626,6 +6227,7 @@
           <w:right w:val="single" w:sz="4" w:space="4" w:color="000000"/>
         </w:pBdr>
         <w:shd w:val="clear" w:color="auto" w:fill="4C4C4C"/>
+        <w:spacing w:line="240" w:lineRule="auto"/>
         <w:jc w:val="center"/>
         <w:rPr>
           <w:rFonts w:ascii="Arial" w:hAnsi="Arial"/>
@@ -5651,15 +6253,6 @@
         <w:t xml:space="preserve"> - Group Log</w:t>
       </w:r>
       <w:bookmarkEnd w:id="60"/>
-    </w:p>
-    <w:p>
-      <w:pPr>
-        <w:pStyle w:val="template"/>
-        <w:jc w:val="both"/>
-      </w:pPr>
-      <w:r>
-        <w:t>&lt;Please include here all the minutes from your group meetings, your group activities, and any other relevant information that will assist the Teaching Assistant to determine the effort put forth to produce this document&gt;</w:t>
-      </w:r>
     </w:p>
     <w:tbl>
       <w:tblPr>
@@ -5668,8 +6261,8 @@
         <w:tblLook w:val="04A0" w:firstRow="1" w:lastRow="0" w:firstColumn="1" w:lastColumn="0" w:noHBand="0" w:noVBand="1"/>
       </w:tblPr>
       <w:tblGrid>
-        <w:gridCol w:w="4932"/>
-        <w:gridCol w:w="4932"/>
+        <w:gridCol w:w="4778"/>
+        <w:gridCol w:w="4798"/>
       </w:tblGrid>
       <w:tr>
         <w:tc>
@@ -5679,6 +6272,7 @@
           <w:p>
             <w:pPr>
               <w:pStyle w:val="template"/>
+              <w:spacing w:line="240" w:lineRule="auto"/>
               <w:jc w:val="center"/>
               <w:rPr>
                 <w:i w:val="0"/>
@@ -5701,6 +6295,7 @@
           <w:p>
             <w:pPr>
               <w:pStyle w:val="template"/>
+              <w:spacing w:line="240" w:lineRule="auto"/>
               <w:jc w:val="center"/>
               <w:rPr>
                 <w:i w:val="0"/>
@@ -5725,6 +6320,7 @@
           <w:p>
             <w:pPr>
               <w:pStyle w:val="template"/>
+              <w:spacing w:line="240" w:lineRule="auto"/>
               <w:jc w:val="center"/>
               <w:rPr>
                 <w:i w:val="0"/>
@@ -5747,6 +6343,7 @@
           <w:p>
             <w:pPr>
               <w:pStyle w:val="template"/>
+              <w:spacing w:line="240" w:lineRule="auto"/>
               <w:jc w:val="center"/>
               <w:rPr>
                 <w:i w:val="0"/>
@@ -5771,6 +6368,7 @@
           <w:p>
             <w:pPr>
               <w:pStyle w:val="template"/>
+              <w:spacing w:line="240" w:lineRule="auto"/>
               <w:jc w:val="center"/>
               <w:rPr>
                 <w:i w:val="0"/>
@@ -5793,6 +6391,7 @@
           <w:p>
             <w:pPr>
               <w:pStyle w:val="template"/>
+              <w:spacing w:line="240" w:lineRule="auto"/>
               <w:jc w:val="center"/>
               <w:rPr>
                 <w:i w:val="0"/>
@@ -5817,6 +6416,7 @@
           <w:p>
             <w:pPr>
               <w:pStyle w:val="template"/>
+              <w:spacing w:line="240" w:lineRule="auto"/>
               <w:jc w:val="center"/>
               <w:rPr>
                 <w:i w:val="0"/>
@@ -5839,6 +6439,7 @@
           <w:p>
             <w:pPr>
               <w:pStyle w:val="template"/>
+              <w:spacing w:line="240" w:lineRule="auto"/>
               <w:jc w:val="center"/>
               <w:rPr>
                 <w:i w:val="0"/>
@@ -5852,15 +6453,13 @@
               </w:rPr>
               <w:t xml:space="preserve">Final gathering before submitting </w:t>
             </w:r>
-            <w:proofErr w:type="spellStart"/>
             <w:r>
               <w:rPr>
                 <w:i w:val="0"/>
                 <w:iCs w:val="0"/>
               </w:rPr>
-              <w:t>srs</w:t>
+              <w:t>SRS</w:t>
             </w:r>
-            <w:proofErr w:type="spellEnd"/>
             <w:r>
               <w:rPr>
                 <w:i w:val="0"/>
@@ -5875,6 +6474,7 @@
     <w:p>
       <w:pPr>
         <w:pStyle w:val="template"/>
+        <w:spacing w:line="240" w:lineRule="auto"/>
         <w:jc w:val="both"/>
       </w:pPr>
     </w:p>
@@ -5882,11 +6482,11 @@
       <w:headerReference w:type="default" r:id="rId15"/>
       <w:footerReference w:type="default" r:id="rId16"/>
       <w:pgSz w:w="12240" w:h="15840"/>
-      <w:pgMar w:top="1440" w:right="1296" w:bottom="1440" w:left="1296" w:header="720" w:footer="720" w:gutter="0"/>
+      <w:pgMar w:top="1440" w:right="1440" w:bottom="1440" w:left="1440" w:header="720" w:footer="720" w:gutter="0"/>
       <w:pgNumType w:start="1"/>
       <w:cols w:space="720"/>
       <w:formProt w:val="0"/>
-      <w:docGrid w:linePitch="100"/>
+      <w:docGrid w:linePitch="326"/>
     </w:sectPr>
   </w:body>
 </w:document>

</xml_diff>